<commit_message>
ADD: Final Report and Charts
</commit_message>
<xml_diff>
--- a/Supervised Learning Analysis - Christopher Sullivan.docx
+++ b/Supervised Learning Analysis - Christopher Sullivan.docx
@@ -116,6 +116,12 @@
         <w:rPr>
           <w:rFonts w:cstheme="minorHAnsi"/>
         </w:rPr>
+        <w:tab/>
+      </w:r>
+      <w:r>
+        <w:rPr>
+          <w:rFonts w:cstheme="minorHAnsi"/>
+        </w:rPr>
         <w:t xml:space="preserve">Within this study, machine learning analysis was conducted on two unique datasets representing binary classification problems. </w:t>
       </w:r>
       <w:r>
@@ -149,7 +155,7 @@
         <w:rPr>
           <w:rFonts w:cstheme="minorHAnsi"/>
         </w:rPr>
-        <w:t>decision trees, neural networks, k-</w:t>
+        <w:t>decision tree, neural network, k-</w:t>
       </w:r>
       <w:r>
         <w:rPr>
@@ -173,7 +179,19 @@
         <w:rPr>
           <w:rFonts w:cstheme="minorHAnsi"/>
         </w:rPr>
-        <w:t xml:space="preserve">eighbor algorithm, and random forests which were given these datasets. </w:t>
+        <w:t xml:space="preserve">eighbor, and random forest </w:t>
+      </w:r>
+      <w:r>
+        <w:rPr>
+          <w:rFonts w:cstheme="minorHAnsi"/>
+        </w:rPr>
+        <w:t xml:space="preserve">learners </w:t>
+      </w:r>
+      <w:r>
+        <w:rPr>
+          <w:rFonts w:cstheme="minorHAnsi"/>
+        </w:rPr>
+        <w:t xml:space="preserve">given these datasets. </w:t>
       </w:r>
       <w:r>
         <w:rPr>
@@ -191,6 +209,31 @@
       <w:r>
         <w:rPr>
           <w:rFonts w:cstheme="minorHAnsi"/>
+          <w:vertAlign w:val="superscript"/>
+        </w:rPr>
+        <w:t>‘</w:t>
+      </w:r>
+      <w:r>
+        <w:rPr>
+          <w:rFonts w:cstheme="minorHAnsi"/>
+        </w:rPr>
+        <w:t>emails.csv</w:t>
+      </w:r>
+      <w:r>
+        <w:rPr>
+          <w:rFonts w:cstheme="minorHAnsi"/>
+        </w:rPr>
+        <w:t>’</w:t>
+      </w:r>
+      <w:r>
+        <w:rPr>
+          <w:rFonts w:cstheme="minorHAnsi"/>
+        </w:rPr>
+        <w:t xml:space="preserve"> </w:t>
+      </w:r>
+      <w:r>
+        <w:rPr>
+          <w:rFonts w:cstheme="minorHAnsi"/>
         </w:rPr>
         <w:t>(Biswas)</w:t>
       </w:r>
@@ -198,13 +241,25 @@
         <w:rPr>
           <w:rFonts w:cstheme="minorHAnsi"/>
         </w:rPr>
-        <w:t xml:space="preserve"> is whether or not a given e-mail is labelled as ‘spam</w:t>
-      </w:r>
-      <w:r>
-        <w:rPr>
-          <w:rFonts w:cstheme="minorHAnsi"/>
-        </w:rPr>
-        <w:t>’</w:t>
+        <w:t xml:space="preserve"> is whether or not a given e-mail is labelled as </w:t>
+      </w:r>
+      <w:r>
+        <w:rPr>
+          <w:rFonts w:cstheme="minorHAnsi"/>
+        </w:rPr>
+        <w:t>“</w:t>
+      </w:r>
+      <w:r>
+        <w:rPr>
+          <w:rFonts w:cstheme="minorHAnsi"/>
+        </w:rPr>
+        <w:t>spam</w:t>
+      </w:r>
+      <w:r>
+        <w:rPr>
+          <w:rFonts w:cstheme="minorHAnsi"/>
+        </w:rPr>
+        <w:t>”</w:t>
       </w:r>
       <w:r>
         <w:rPr>
@@ -258,7 +313,7 @@
         <w:rPr>
           <w:rFonts w:cstheme="minorHAnsi"/>
         </w:rPr>
-        <w:t>‘</w:t>
+        <w:t>“</w:t>
       </w:r>
       <w:r>
         <w:rPr>
@@ -270,7 +325,13 @@
         <w:rPr>
           <w:rFonts w:cstheme="minorHAnsi"/>
         </w:rPr>
-        <w:t>’ (letter sequence</w:t>
+        <w:t>”</w:t>
+      </w:r>
+      <w:r>
+        <w:rPr>
+          <w:rFonts w:cstheme="minorHAnsi"/>
+        </w:rPr>
+        <w:t xml:space="preserve"> (letter sequence</w:t>
       </w:r>
       <w:r>
         <w:rPr>
@@ -2549,7 +2610,25 @@
           <w:rFonts w:cstheme="minorHAnsi"/>
         </w:rPr>
         <w:lastRenderedPageBreak/>
-        <w:t xml:space="preserve">Additionally, the classification variable of the second dataset is whether or not a given </w:t>
+        <w:tab/>
+      </w:r>
+      <w:r>
+        <w:rPr>
+          <w:rFonts w:cstheme="minorHAnsi"/>
+        </w:rPr>
+        <w:t>Additionally, the classification variable of the second dataset</w:t>
+      </w:r>
+      <w:r>
+        <w:rPr>
+          <w:rFonts w:cstheme="minorHAnsi"/>
+        </w:rPr>
+        <w:t xml:space="preserve"> diabetes.csv (Akturk)</w:t>
+      </w:r>
+      <w:r>
+        <w:rPr>
+          <w:rFonts w:cstheme="minorHAnsi"/>
+        </w:rPr>
+        <w:t xml:space="preserve"> is whether or not a given </w:t>
       </w:r>
       <w:r>
         <w:rPr>
@@ -3327,14 +3406,14 @@
         <w:rPr>
           <w:rFonts w:cstheme="minorHAnsi"/>
         </w:rPr>
-        <w:t xml:space="preserve">For the purpose of testing the aforementioned learning techniques’ robustness and adaptability, neither set of data was altered from the state in which it was obtained apart from the output </w:t>
-      </w:r>
-      <w:r>
-        <w:rPr>
-          <w:rFonts w:cstheme="minorHAnsi"/>
-        </w:rPr>
         <w:lastRenderedPageBreak/>
-        <w:t xml:space="preserve">column labels. </w:t>
+        <w:tab/>
+      </w:r>
+      <w:r>
+        <w:rPr>
+          <w:rFonts w:cstheme="minorHAnsi"/>
+        </w:rPr>
+        <w:t xml:space="preserve">For the purpose of testing the aforementioned learning techniques’ robustness and adaptability, neither set of data was altered from the state in which it was obtained apart from the output column labels. </w:t>
       </w:r>
       <w:r>
         <w:rPr>
@@ -3409,6 +3488,12 @@
         <w:rPr>
           <w:rFonts w:cstheme="minorHAnsi"/>
         </w:rPr>
+        <w:tab/>
+      </w:r>
+      <w:r>
+        <w:rPr>
+          <w:rFonts w:cstheme="minorHAnsi"/>
+        </w:rPr>
         <w:t>Overall</w:t>
       </w:r>
       <w:r>
@@ -3722,16 +3807,16 @@
           <w:noProof/>
         </w:rPr>
         <w:drawing>
-          <wp:anchor distT="0" distB="0" distL="114300" distR="114300" simplePos="0" relativeHeight="251676672" behindDoc="1" locked="0" layoutInCell="1" allowOverlap="1" wp14:anchorId="7BC8123E" wp14:editId="04DF1281">
+          <wp:anchor distT="0" distB="0" distL="114300" distR="114300" simplePos="0" relativeHeight="251676672" behindDoc="1" locked="0" layoutInCell="1" allowOverlap="1" wp14:anchorId="7BC8123E" wp14:editId="6B48D989">
             <wp:simplePos x="0" y="0"/>
             <wp:positionH relativeFrom="column">
-              <wp:posOffset>1082040</wp:posOffset>
+              <wp:posOffset>1139190</wp:posOffset>
             </wp:positionH>
             <wp:positionV relativeFrom="paragraph">
-              <wp:posOffset>122555</wp:posOffset>
+              <wp:posOffset>29845</wp:posOffset>
             </wp:positionV>
-            <wp:extent cx="3741420" cy="2324100"/>
-            <wp:effectExtent l="57150" t="57150" r="49530" b="38100"/>
+            <wp:extent cx="3638550" cy="2260199"/>
+            <wp:effectExtent l="38100" t="38100" r="38100" b="45085"/>
             <wp:wrapNone/>
             <wp:docPr id="15" name="Picture 15" descr="Chart, line chart&#10;&#10;Description automatically generated"/>
             <wp:cNvGraphicFramePr>
@@ -3758,7 +3843,7 @@
                   <pic:spPr bwMode="auto">
                     <a:xfrm>
                       <a:off x="0" y="0"/>
-                      <a:ext cx="3741420" cy="2324100"/>
+                      <a:ext cx="3638550" cy="2260199"/>
                     </a:xfrm>
                     <a:prstGeom prst="rect">
                       <a:avLst/>
@@ -3847,15 +3932,6 @@
         <w:ind w:firstLine="0"/>
         <w:rPr>
           <w:rFonts w:cstheme="minorHAnsi"/>
-        </w:rPr>
-      </w:pPr>
-    </w:p>
-    <w:p>
-      <w:pPr>
-        <w:spacing w:line="360" w:lineRule="auto"/>
-        <w:ind w:firstLine="0"/>
-        <w:rPr>
-          <w:rFonts w:cstheme="minorHAnsi"/>
           <w14:props3d w14:extrusionH="95250" w14:contourW="0" w14:prstMaterial="matte">
             <w14:extrusionClr>
               <w14:schemeClr w14:val="tx2">
@@ -3873,13 +3949,13 @@
         <mc:AlternateContent>
           <mc:Choice Requires="wps">
             <w:drawing>
-              <wp:anchor distT="0" distB="0" distL="114300" distR="114300" simplePos="0" relativeHeight="251678720" behindDoc="1" locked="0" layoutInCell="1" allowOverlap="1" wp14:anchorId="559589B4" wp14:editId="3C1A5040">
+              <wp:anchor distT="0" distB="0" distL="114300" distR="114300" simplePos="0" relativeHeight="251678720" behindDoc="1" locked="0" layoutInCell="1" allowOverlap="1" wp14:anchorId="559589B4" wp14:editId="53DFA536">
                 <wp:simplePos x="0" y="0"/>
                 <wp:positionH relativeFrom="column">
-                  <wp:posOffset>1131570</wp:posOffset>
+                  <wp:posOffset>1135380</wp:posOffset>
                 </wp:positionH>
                 <wp:positionV relativeFrom="paragraph">
-                  <wp:posOffset>648335</wp:posOffset>
+                  <wp:posOffset>793115</wp:posOffset>
                 </wp:positionV>
                 <wp:extent cx="3688080" cy="342900"/>
                 <wp:effectExtent l="0" t="0" r="7620" b="0"/>
@@ -3960,7 +4036,7 @@
           </mc:Choice>
           <mc:Fallback>
             <w:pict>
-              <v:shape w14:anchorId="559589B4" id="Text Box 16" o:spid="_x0000_s1030" type="#_x0000_t202" style="position:absolute;margin-left:89.1pt;margin-top:51.05pt;width:290.4pt;height:27pt;z-index:-251637760;visibility:visible;mso-wrap-style:square;mso-width-percent:0;mso-height-percent:0;mso-wrap-distance-left:9pt;mso-wrap-distance-top:0;mso-wrap-distance-right:9pt;mso-wrap-distance-bottom:0;mso-position-horizontal:absolute;mso-position-horizontal-relative:text;mso-position-vertical:absolute;mso-position-vertical-relative:text;mso-width-percent:0;mso-height-percent:0;mso-width-relative:margin;mso-height-relative:margin;v-text-anchor:top" o:gfxdata="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" stroked="f">
+              <v:shape w14:anchorId="559589B4" id="Text Box 16" o:spid="_x0000_s1030" type="#_x0000_t202" style="position:absolute;margin-left:89.4pt;margin-top:62.45pt;width:290.4pt;height:27pt;z-index:-251637760;visibility:visible;mso-wrap-style:square;mso-width-percent:0;mso-height-percent:0;mso-wrap-distance-left:9pt;mso-wrap-distance-top:0;mso-wrap-distance-right:9pt;mso-wrap-distance-bottom:0;mso-position-horizontal:absolute;mso-position-horizontal-relative:text;mso-position-vertical:absolute;mso-position-vertical-relative:text;mso-width-percent:0;mso-height-percent:0;mso-width-relative:margin;mso-height-relative:margin;v-text-anchor:top" o:gfxdata="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" stroked="f">
                 <v:textbox inset="0,0,0,0">
                   <w:txbxContent>
                     <w:p>
@@ -4008,22 +4084,35 @@
         <w:ind w:firstLine="0"/>
         <w:rPr>
           <w:rFonts w:cstheme="minorHAnsi"/>
-        </w:rPr>
-      </w:pPr>
-    </w:p>
-    <w:p>
-      <w:pPr>
-        <w:spacing w:line="360" w:lineRule="auto"/>
-        <w:ind w:firstLine="0"/>
-        <w:rPr>
-          <w:rFonts w:cstheme="minorHAnsi"/>
-        </w:rPr>
-      </w:pPr>
-      <w:r>
-        <w:rPr>
-          <w:rFonts w:cstheme="minorHAnsi"/>
+          <w14:props3d w14:extrusionH="95250" w14:contourW="0" w14:prstMaterial="matte">
+            <w14:extrusionClr>
+              <w14:schemeClr w14:val="tx2">
+                <w14:lumMod w14:val="95000"/>
+                <w14:lumOff w14:val="5000"/>
+              </w14:schemeClr>
+            </w14:extrusionClr>
+          </w14:props3d>
+        </w:rPr>
+      </w:pPr>
+      <w:r>
+        <w:rPr>
+          <w:rFonts w:cstheme="minorHAnsi"/>
+          <w14:props3d w14:extrusionH="95250" w14:contourW="0" w14:prstMaterial="matte">
+            <w14:extrusionClr>
+              <w14:schemeClr w14:val="tx2">
+                <w14:lumMod w14:val="95000"/>
+                <w14:lumOff w14:val="5000"/>
+              </w14:schemeClr>
+            </w14:extrusionClr>
+          </w14:props3d>
         </w:rPr>
         <w:lastRenderedPageBreak/>
+        <w:tab/>
+      </w:r>
+      <w:r>
+        <w:rPr>
+          <w:rFonts w:cstheme="minorHAnsi"/>
+        </w:rPr>
         <w:t>Due to this</w:t>
       </w:r>
       <w:r>
@@ -4142,7 +4231,55 @@
         <w:rPr>
           <w:rFonts w:cstheme="minorHAnsi"/>
         </w:rPr>
-        <w:t>static so that it results do not change across function calls. Contrary to the high accuracy of the e-mail classifier, the neural network reported only ~74% accuracy when tuned heavily. This classifier</w:t>
+        <w:t>static so that</w:t>
+      </w:r>
+      <w:r>
+        <w:rPr>
+          <w:rFonts w:cstheme="minorHAnsi"/>
+        </w:rPr>
+        <w:t xml:space="preserve"> </w:t>
+      </w:r>
+      <w:r>
+        <w:rPr>
+          <w:rFonts w:cstheme="minorHAnsi"/>
+        </w:rPr>
+        <w:t xml:space="preserve">results do not change across function calls. </w:t>
+      </w:r>
+      <w:r>
+        <w:rPr>
+          <w:rFonts w:cstheme="minorHAnsi"/>
+        </w:rPr>
+        <w:tab/>
+      </w:r>
+      <w:r>
+        <w:rPr>
+          <w:rFonts w:cstheme="minorHAnsi"/>
+        </w:rPr>
+        <w:tab/>
+      </w:r>
+      <w:r>
+        <w:rPr>
+          <w:rFonts w:cstheme="minorHAnsi"/>
+        </w:rPr>
+        <w:tab/>
+      </w:r>
+      <w:r>
+        <w:rPr>
+          <w:rFonts w:cstheme="minorHAnsi"/>
+        </w:rPr>
+        <w:t xml:space="preserve">Contrary to the high accuracy of the e-mail classifier, the </w:t>
+      </w:r>
+      <w:r>
+        <w:rPr>
+          <w:rFonts w:cstheme="minorHAnsi"/>
+        </w:rPr>
+        <w:t xml:space="preserve">diabetes </w:t>
+      </w:r>
+      <w:r>
+        <w:rPr>
+          <w:rFonts w:cstheme="minorHAnsi"/>
+        </w:rPr>
+        <w:t>neural network reported only ~74% accuracy when tuned heavily. This classifier</w:t>
       </w:r>
       <w:r>
         <w:rPr>
@@ -4264,7 +4401,21 @@
         <w:rPr>
           <w:rFonts w:cstheme="minorHAnsi"/>
         </w:rPr>
-        <w:t xml:space="preserve"> As a final note, the neural net which classified patients was the only patients learner to benefit</w:t>
+        <w:t xml:space="preserve"> As a final note, the neural net which classified patients was the only </w:t>
+      </w:r>
+      <w:proofErr w:type="gramStart"/>
+      <w:r>
+        <w:rPr>
+          <w:rFonts w:cstheme="minorHAnsi"/>
+        </w:rPr>
+        <w:t>patients</w:t>
+      </w:r>
+      <w:proofErr w:type="gramEnd"/>
+      <w:r>
+        <w:rPr>
+          <w:rFonts w:cstheme="minorHAnsi"/>
+        </w:rPr>
+        <w:t xml:space="preserve"> learner to benefit</w:t>
       </w:r>
       <w:r>
         <w:rPr>
@@ -4329,16 +4480,16 @@
           <w:noProof/>
         </w:rPr>
         <w:drawing>
-          <wp:anchor distT="0" distB="0" distL="114300" distR="114300" simplePos="0" relativeHeight="251675648" behindDoc="1" locked="0" layoutInCell="1" allowOverlap="1" wp14:anchorId="77A71294" wp14:editId="183FC8A8">
+          <wp:anchor distT="0" distB="0" distL="114300" distR="114300" simplePos="0" relativeHeight="251675648" behindDoc="1" locked="0" layoutInCell="1" allowOverlap="1" wp14:anchorId="77A71294" wp14:editId="12D566F6">
             <wp:simplePos x="0" y="0"/>
             <wp:positionH relativeFrom="column">
-              <wp:posOffset>3246120</wp:posOffset>
+              <wp:posOffset>3352800</wp:posOffset>
             </wp:positionH>
             <wp:positionV relativeFrom="paragraph">
-              <wp:posOffset>69215</wp:posOffset>
+              <wp:posOffset>57785</wp:posOffset>
             </wp:positionV>
-            <wp:extent cx="3105785" cy="2414256"/>
-            <wp:effectExtent l="0" t="0" r="0" b="5715"/>
+            <wp:extent cx="2724201" cy="2117090"/>
+            <wp:effectExtent l="0" t="0" r="0" b="0"/>
             <wp:wrapNone/>
             <wp:docPr id="13" name="Picture 13"/>
             <wp:cNvGraphicFramePr>
@@ -4367,7 +4518,7 @@
                   <pic:spPr bwMode="auto">
                     <a:xfrm>
                       <a:off x="0" y="0"/>
-                      <a:ext cx="3118431" cy="2424087"/>
+                      <a:ext cx="2728337" cy="2120304"/>
                     </a:xfrm>
                     <a:prstGeom prst="rect">
                       <a:avLst/>
@@ -4400,16 +4551,16 @@
           <w:noProof/>
         </w:rPr>
         <w:drawing>
-          <wp:anchor distT="0" distB="0" distL="114300" distR="114300" simplePos="0" relativeHeight="251672576" behindDoc="1" locked="0" layoutInCell="1" allowOverlap="1" wp14:anchorId="0904ED61" wp14:editId="70E82812">
+          <wp:anchor distT="0" distB="0" distL="114300" distR="114300" simplePos="0" relativeHeight="251672576" behindDoc="1" locked="0" layoutInCell="1" allowOverlap="1" wp14:anchorId="0904ED61" wp14:editId="79450E89">
             <wp:simplePos x="0" y="0"/>
             <wp:positionH relativeFrom="column">
-              <wp:posOffset>-259080</wp:posOffset>
+              <wp:posOffset>-22225</wp:posOffset>
             </wp:positionH>
             <wp:positionV relativeFrom="paragraph">
-              <wp:posOffset>31115</wp:posOffset>
+              <wp:posOffset>9525</wp:posOffset>
             </wp:positionV>
-            <wp:extent cx="2942590" cy="2510881"/>
-            <wp:effectExtent l="0" t="0" r="0" b="3810"/>
+            <wp:extent cx="2606040" cy="2223707"/>
+            <wp:effectExtent l="0" t="0" r="3810" b="5715"/>
             <wp:wrapNone/>
             <wp:docPr id="10" name="Picture 10"/>
             <wp:cNvGraphicFramePr>
@@ -4438,7 +4589,7 @@
                   <pic:spPr bwMode="auto">
                     <a:xfrm>
                       <a:off x="0" y="0"/>
-                      <a:ext cx="2942803" cy="2511063"/>
+                      <a:ext cx="2606040" cy="2223707"/>
                     </a:xfrm>
                     <a:prstGeom prst="rect">
                       <a:avLst/>
@@ -4530,15 +4681,6 @@
           <w:rFonts w:cstheme="minorHAnsi"/>
         </w:rPr>
       </w:pPr>
-    </w:p>
-    <w:p>
-      <w:pPr>
-        <w:spacing w:line="360" w:lineRule="auto"/>
-        <w:ind w:firstLine="0"/>
-        <w:rPr>
-          <w:rFonts w:cstheme="minorHAnsi"/>
-        </w:rPr>
-      </w:pPr>
       <w:r>
         <w:rPr>
           <w:noProof/>
@@ -4546,15 +4688,15 @@
         <mc:AlternateContent>
           <mc:Choice Requires="wps">
             <w:drawing>
-              <wp:anchor distT="0" distB="0" distL="114300" distR="114300" simplePos="0" relativeHeight="251674624" behindDoc="1" locked="0" layoutInCell="1" allowOverlap="1" wp14:anchorId="7B8D358B" wp14:editId="0B00B874">
+              <wp:anchor distT="0" distB="0" distL="114300" distR="114300" simplePos="0" relativeHeight="251674624" behindDoc="1" locked="0" layoutInCell="1" allowOverlap="1" wp14:anchorId="7B8D358B" wp14:editId="06703D98">
                 <wp:simplePos x="0" y="0"/>
                 <wp:positionH relativeFrom="column">
-                  <wp:posOffset>822960</wp:posOffset>
+                  <wp:posOffset>762000</wp:posOffset>
                 </wp:positionH>
                 <wp:positionV relativeFrom="paragraph">
-                  <wp:posOffset>381000</wp:posOffset>
+                  <wp:posOffset>381635</wp:posOffset>
                 </wp:positionV>
-                <wp:extent cx="4312920" cy="876300"/>
+                <wp:extent cx="4312920" cy="845820"/>
                 <wp:effectExtent l="0" t="0" r="0" b="0"/>
                 <wp:wrapNone/>
                 <wp:docPr id="12" name="Text Box 12"/>
@@ -4566,7 +4708,7 @@
                       <wps:spPr>
                         <a:xfrm>
                           <a:off x="0" y="0"/>
-                          <a:ext cx="4312920" cy="876300"/>
+                          <a:ext cx="4312920" cy="845820"/>
                         </a:xfrm>
                         <a:prstGeom prst="rect">
                           <a:avLst/>
@@ -4776,7 +4918,7 @@
           </mc:Choice>
           <mc:Fallback>
             <w:pict>
-              <v:shape w14:anchorId="7B8D358B" id="Text Box 12" o:spid="_x0000_s1031" type="#_x0000_t202" style="position:absolute;margin-left:64.8pt;margin-top:30pt;width:339.6pt;height:69pt;z-index:-251641856;visibility:visible;mso-wrap-style:square;mso-width-percent:0;mso-height-percent:0;mso-wrap-distance-left:9pt;mso-wrap-distance-top:0;mso-wrap-distance-right:9pt;mso-wrap-distance-bottom:0;mso-position-horizontal:absolute;mso-position-horizontal-relative:text;mso-position-vertical:absolute;mso-position-vertical-relative:text;mso-width-percent:0;mso-height-percent:0;mso-width-relative:margin;mso-height-relative:margin;v-text-anchor:top" o:gfxdata="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" stroked="f">
+              <v:shape w14:anchorId="7B8D358B" id="Text Box 12" o:spid="_x0000_s1031" type="#_x0000_t202" style="position:absolute;margin-left:60pt;margin-top:30.05pt;width:339.6pt;height:66.6pt;z-index:-251641856;visibility:visible;mso-wrap-style:square;mso-width-percent:0;mso-height-percent:0;mso-wrap-distance-left:9pt;mso-wrap-distance-top:0;mso-wrap-distance-right:9pt;mso-wrap-distance-bottom:0;mso-position-horizontal:absolute;mso-position-horizontal-relative:text;mso-position-vertical:absolute;mso-position-vertical-relative:text;mso-width-percent:0;mso-height-percent:0;mso-width-relative:margin;mso-height-relative:margin;v-text-anchor:top" o:gfxdata="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" stroked="f">
                 <v:textbox inset="0,0,0,0">
                   <w:txbxContent>
                     <w:p>
@@ -4967,11 +5109,18 @@
         <w:ind w:firstLine="0"/>
         <w:rPr>
           <w:rFonts w:cstheme="minorHAnsi"/>
+        </w:rPr>
+      </w:pPr>
+      <w:r>
+        <w:rPr>
+          <w:rFonts w:cstheme="minorHAnsi"/>
           <w:b/>
           <w:bCs/>
           <w:u w:val="single"/>
         </w:rPr>
-      </w:pPr>
+        <w:lastRenderedPageBreak/>
+        <w:t>Decision Trees</w:t>
+      </w:r>
       <w:r>
         <w:rPr>
           <w:rFonts w:cstheme="minorHAnsi"/>
@@ -4979,16 +5128,6 @@
           <w:bCs/>
           <w:u w:val="single"/>
         </w:rPr>
-        <w:lastRenderedPageBreak/>
-        <w:t>Decision Trees</w:t>
-      </w:r>
-      <w:r>
-        <w:rPr>
-          <w:rFonts w:cstheme="minorHAnsi"/>
-          <w:b/>
-          <w:bCs/>
-          <w:u w:val="single"/>
-        </w:rPr>
         <w:t>:</w:t>
       </w:r>
     </w:p>
@@ -5006,16 +5145,16 @@
           <w:noProof/>
         </w:rPr>
         <w:drawing>
-          <wp:anchor distT="0" distB="0" distL="114300" distR="114300" simplePos="0" relativeHeight="251679744" behindDoc="1" locked="0" layoutInCell="1" allowOverlap="1" wp14:anchorId="3F0729FB" wp14:editId="7F44717D">
+          <wp:anchor distT="0" distB="0" distL="114300" distR="114300" simplePos="0" relativeHeight="251679744" behindDoc="1" locked="0" layoutInCell="1" allowOverlap="1" wp14:anchorId="3F0729FB" wp14:editId="4758E8CC">
             <wp:simplePos x="0" y="0"/>
             <wp:positionH relativeFrom="column">
-              <wp:posOffset>1468755</wp:posOffset>
+              <wp:posOffset>1651902</wp:posOffset>
             </wp:positionH>
             <wp:positionV relativeFrom="paragraph">
               <wp:posOffset>6368415</wp:posOffset>
             </wp:positionV>
-            <wp:extent cx="3011311" cy="2514600"/>
-            <wp:effectExtent l="0" t="0" r="0" b="0"/>
+            <wp:extent cx="2612572" cy="2181632"/>
+            <wp:effectExtent l="0" t="0" r="0" b="9525"/>
             <wp:wrapNone/>
             <wp:docPr id="17" name="Picture 17"/>
             <wp:cNvGraphicFramePr>
@@ -5044,7 +5183,7 @@
                   <pic:spPr bwMode="auto">
                     <a:xfrm>
                       <a:off x="0" y="0"/>
-                      <a:ext cx="3011311" cy="2514600"/>
+                      <a:ext cx="2612572" cy="2181632"/>
                     </a:xfrm>
                     <a:prstGeom prst="rect">
                       <a:avLst/>
@@ -5075,6 +5214,12 @@
         <w:rPr>
           <w:rFonts w:cstheme="minorHAnsi"/>
         </w:rPr>
+        <w:tab/>
+      </w:r>
+      <w:r>
+        <w:rPr>
+          <w:rFonts w:cstheme="minorHAnsi"/>
+        </w:rPr>
         <w:t>Following neural networks, the datasets were passed into decision tree classifiers for further analysis. To begin, a base decision tree was passed the e-mails dataset. After fitting and scoring,</w:t>
       </w:r>
       <w:r>
@@ -5087,16 +5232,14 @@
         <w:rPr>
           <w:rFonts w:cstheme="minorHAnsi"/>
         </w:rPr>
-        <w:t xml:space="preserve"> </w:t>
-      </w:r>
-      <w:proofErr w:type="gramStart"/>
-      <w:r>
-        <w:rPr>
-          <w:rFonts w:cstheme="minorHAnsi"/>
-        </w:rPr>
-        <w:t>Again</w:t>
-      </w:r>
-      <w:proofErr w:type="gramEnd"/>
+        <w:t xml:space="preserve"> Again</w:t>
+      </w:r>
+      <w:r>
+        <w:rPr>
+          <w:rFonts w:cstheme="minorHAnsi"/>
+        </w:rPr>
+        <w:t>,</w:t>
+      </w:r>
       <w:r>
         <w:rPr>
           <w:rFonts w:cstheme="minorHAnsi"/>
@@ -5153,6 +5296,12 @@
         <w:rPr>
           <w:rFonts w:cstheme="minorHAnsi"/>
         </w:rPr>
+        <w:tab/>
+      </w:r>
+      <w:r>
+        <w:rPr>
+          <w:rFonts w:cstheme="minorHAnsi"/>
+        </w:rPr>
         <w:t xml:space="preserve">Nevertheless, the perfect training scores are of note, and to be considered in the overall comparison of learners. </w:t>
       </w:r>
       <w:r>
@@ -5189,26 +5338,97 @@
         <w:rPr>
           <w:rFonts w:cstheme="minorHAnsi"/>
         </w:rPr>
-        <w:t xml:space="preserve">the number of features, and reducing tree depth to be close to </w:t>
-      </w:r>
-      <w:r>
-        <w:rPr>
-          <w:rFonts w:cstheme="minorHAnsi"/>
-        </w:rPr>
-        <w:t>log</w:t>
-      </w:r>
-      <w:r>
-        <w:rPr>
-          <w:rFonts w:cstheme="minorHAnsi"/>
-          <w:vertAlign w:val="subscript"/>
-        </w:rPr>
-        <w:t>2</w:t>
-      </w:r>
-      <w:r>
-        <w:rPr>
-          <w:rFonts w:cstheme="minorHAnsi"/>
-        </w:rPr>
-        <w:t>(</w:t>
+        <w:t>the number of features, and reducing tree depth</w:t>
+      </w:r>
+      <w:r>
+        <w:rPr>
+          <w:rFonts w:cstheme="minorHAnsi"/>
+        </w:rPr>
+        <w:t xml:space="preserve">. </w:t>
+      </w:r>
+      <w:r>
+        <w:rPr>
+          <w:rFonts w:cstheme="minorHAnsi"/>
+        </w:rPr>
+        <w:t>However, despite the theoretical gain from such methods, no significant gain was reported in accuracy testing. For the most part, the base tree was the most efficient. I attempted to weight the emails.csv</w:t>
+      </w:r>
+      <w:r>
+        <w:rPr>
+          <w:rFonts w:cstheme="minorHAnsi"/>
+        </w:rPr>
+        <w:t xml:space="preserve"> </w:t>
+      </w:r>
+      <w:r>
+        <w:rPr>
+          <w:rFonts w:cstheme="minorHAnsi"/>
+        </w:rPr>
+        <w:t xml:space="preserve">file by creating a python dictionary which contained {key : value} pairs {0 </w:t>
+      </w:r>
+      <w:r>
+        <w:rPr>
+          <w:rFonts w:cstheme="minorHAnsi" w:hint="eastAsia"/>
+        </w:rPr>
+        <w:t>→</w:t>
+      </w:r>
+      <w:r>
+        <w:rPr>
+          <w:rFonts w:eastAsia="MS Mincho" w:cstheme="minorHAnsi" w:hint="eastAsia"/>
+        </w:rPr>
+        <w:t xml:space="preserve"> </w:t>
+      </w:r>
+      <w:r>
+        <w:rPr>
+          <w:rFonts w:cstheme="minorHAnsi"/>
+        </w:rPr>
+        <w:t xml:space="preserve">2999: 3000 </w:t>
+      </w:r>
+      <w:r>
+        <w:rPr>
+          <w:rFonts w:cstheme="minorHAnsi" w:hint="eastAsia"/>
+        </w:rPr>
+        <w:t>→</w:t>
+      </w:r>
+      <w:r>
+        <w:rPr>
+          <w:rFonts w:eastAsia="MS Mincho" w:cstheme="minorHAnsi" w:hint="eastAsia"/>
+        </w:rPr>
+        <w:t xml:space="preserve"> </w:t>
+      </w:r>
+      <w:r>
+        <w:rPr>
+          <w:rFonts w:cstheme="minorHAnsi"/>
+        </w:rPr>
+        <w:t xml:space="preserve">1}, working under the assumption that the words were in descending order of frequency throughout the set. However, this produced negligible results with zero </w:t>
+      </w:r>
+      <w:r>
+        <w:rPr>
+          <w:rFonts w:cstheme="minorHAnsi"/>
+        </w:rPr>
+        <w:t>or negative</w:t>
+      </w:r>
+      <w:r>
+        <w:rPr>
+          <w:rFonts w:cstheme="minorHAnsi"/>
+        </w:rPr>
+        <w:t xml:space="preserve"> accuracy gain depending on the run. </w:t>
+      </w:r>
+      <w:r>
+        <w:rPr>
+          <w:rFonts w:cstheme="minorHAnsi"/>
+        </w:rPr>
+        <w:t>These results led me to believe that the dataset was not ordered</w:t>
+      </w:r>
+      <w:r>
+        <w:rPr>
+          <w:rFonts w:cstheme="minorHAnsi"/>
+        </w:rPr>
+        <w:t xml:space="preserve"> as I had thought</w:t>
+      </w:r>
+      <w:r>
+        <w:rPr>
+          <w:rFonts w:cstheme="minorHAnsi"/>
+        </w:rPr>
+        <w:t>. Thus, I toggled the tree parameter ‘</w:t>
       </w:r>
       <w:r>
         <w:rPr>
@@ -5216,108 +5436,20 @@
           <w:i/>
           <w:iCs/>
         </w:rPr>
-        <w:t>features</w:t>
-      </w:r>
-      <w:r>
-        <w:rPr>
-          <w:rFonts w:cstheme="minorHAnsi"/>
-        </w:rPr>
-        <w:t xml:space="preserve">). </w:t>
-      </w:r>
-      <w:r>
-        <w:rPr>
-          <w:rFonts w:cstheme="minorHAnsi"/>
-        </w:rPr>
-        <w:t>However, despite the theoretical gain from such methods, no significant gain was reported in accuracy testing. For the most part, the base tree was the most efficient. I attempted to weight the emails.csv</w:t>
-      </w:r>
-      <w:r>
-        <w:rPr>
-          <w:rFonts w:cstheme="minorHAnsi"/>
-        </w:rPr>
-        <w:t xml:space="preserve"> </w:t>
-      </w:r>
-      <w:r>
-        <w:rPr>
-          <w:rFonts w:cstheme="minorHAnsi"/>
-        </w:rPr>
-        <w:t xml:space="preserve">file by creating a python dictionary which contained {key : value} pairs {0 </w:t>
-      </w:r>
-      <w:r>
-        <w:rPr>
-          <w:rFonts w:cstheme="minorHAnsi" w:hint="eastAsia"/>
-        </w:rPr>
-        <w:t>→</w:t>
-      </w:r>
-      <w:r>
-        <w:rPr>
-          <w:rFonts w:eastAsia="MS Mincho" w:cstheme="minorHAnsi" w:hint="eastAsia"/>
-        </w:rPr>
-        <w:t xml:space="preserve"> </w:t>
-      </w:r>
-      <w:r>
-        <w:rPr>
-          <w:rFonts w:cstheme="minorHAnsi"/>
-        </w:rPr>
-        <w:t xml:space="preserve">2999: 3000 </w:t>
-      </w:r>
-      <w:r>
-        <w:rPr>
-          <w:rFonts w:cstheme="minorHAnsi" w:hint="eastAsia"/>
-        </w:rPr>
-        <w:t>→</w:t>
-      </w:r>
-      <w:r>
-        <w:rPr>
-          <w:rFonts w:eastAsia="MS Mincho" w:cstheme="minorHAnsi" w:hint="eastAsia"/>
-        </w:rPr>
-        <w:t xml:space="preserve"> </w:t>
-      </w:r>
-      <w:r>
-        <w:rPr>
-          <w:rFonts w:cstheme="minorHAnsi"/>
-        </w:rPr>
-        <w:t xml:space="preserve">1}, working under the assumption that the words were in descending order of frequency throughout the set. However, this produced negligible results with zero </w:t>
-      </w:r>
-      <w:r>
-        <w:rPr>
-          <w:rFonts w:cstheme="minorHAnsi"/>
-        </w:rPr>
-        <w:t>or negative</w:t>
-      </w:r>
-      <w:r>
-        <w:rPr>
-          <w:rFonts w:cstheme="minorHAnsi"/>
-        </w:rPr>
-        <w:t xml:space="preserve"> accuracy gain depending on the run. </w:t>
-      </w:r>
-      <w:r>
-        <w:rPr>
-          <w:rFonts w:cstheme="minorHAnsi"/>
-        </w:rPr>
-        <w:t>These results led me to believe that the dataset was not ordered. Thus, I toggled the tree parameter ‘</w:t>
-      </w:r>
-      <w:proofErr w:type="spellStart"/>
+        <w:t>class_weight</w:t>
+      </w:r>
+      <w:r>
+        <w:rPr>
+          <w:rFonts w:cstheme="minorHAnsi"/>
+        </w:rPr>
+        <w:t>’ to the ‘</w:t>
+      </w:r>
       <w:r>
         <w:rPr>
           <w:rFonts w:cstheme="minorHAnsi"/>
           <w:i/>
           <w:iCs/>
         </w:rPr>
-        <w:t>class_weight</w:t>
-      </w:r>
-      <w:proofErr w:type="spellEnd"/>
-      <w:r>
-        <w:rPr>
-          <w:rFonts w:cstheme="minorHAnsi"/>
-        </w:rPr>
-        <w:t>’ to the ‘</w:t>
-      </w:r>
-      <w:r>
-        <w:rPr>
-          <w:rFonts w:cstheme="minorHAnsi"/>
-          <w:i/>
-          <w:iCs/>
-        </w:rPr>
         <w:t>balanced</w:t>
       </w:r>
       <w:r>
@@ -5330,13 +5462,13 @@
         <w:rPr>
           <w:rFonts w:cstheme="minorHAnsi"/>
         </w:rPr>
-        <w:t xml:space="preserve">   </w:t>
-      </w:r>
-      <w:r>
-        <w:rPr>
-          <w:rFonts w:cstheme="minorHAnsi"/>
-        </w:rPr>
-        <w:t># GITHUB</w:t>
+        <w:t xml:space="preserve"> </w:t>
+      </w:r>
+      <w:r>
+        <w:rPr>
+          <w:rFonts w:cstheme="minorHAnsi"/>
+        </w:rPr>
+        <w:t>In turn, the e-mail tree’s average raised to its’ final optimization of 93.45%.</w:t>
       </w:r>
     </w:p>
     <w:p>
@@ -5393,30 +5525,20 @@
           <w:rFonts w:cstheme="minorHAnsi"/>
         </w:rPr>
       </w:pPr>
-    </w:p>
-    <w:p>
-      <w:pPr>
-        <w:spacing w:line="360" w:lineRule="auto"/>
-        <w:ind w:firstLine="0"/>
-        <w:rPr>
-          <w:rFonts w:cstheme="minorHAnsi"/>
-        </w:rPr>
-      </w:pPr>
       <w:r>
         <w:rPr>
           <w:noProof/>
         </w:rPr>
-        <w:lastRenderedPageBreak/>
         <mc:AlternateContent>
           <mc:Choice Requires="wps">
             <w:drawing>
-              <wp:anchor distT="0" distB="0" distL="114300" distR="114300" simplePos="0" relativeHeight="251683840" behindDoc="1" locked="0" layoutInCell="1" allowOverlap="1" wp14:anchorId="725667D1" wp14:editId="6C2301A5">
+              <wp:anchor distT="0" distB="0" distL="114300" distR="114300" simplePos="0" relativeHeight="251683840" behindDoc="1" locked="0" layoutInCell="1" allowOverlap="1" wp14:anchorId="725667D1" wp14:editId="57B36391">
                 <wp:simplePos x="0" y="0"/>
                 <wp:positionH relativeFrom="column">
-                  <wp:posOffset>1097280</wp:posOffset>
+                  <wp:posOffset>1458430</wp:posOffset>
                 </wp:positionH>
                 <wp:positionV relativeFrom="paragraph">
-                  <wp:posOffset>3810</wp:posOffset>
+                  <wp:posOffset>856337</wp:posOffset>
                 </wp:positionV>
                 <wp:extent cx="3011170" cy="198120"/>
                 <wp:effectExtent l="0" t="0" r="0" b="0"/>
@@ -5472,7 +5594,25 @@
                                 <w:iCs w:val="0"/>
                                 <w:noProof/>
                               </w:rPr>
-                              <w:t>: E-Mail Decision Tree Confusion Matrix</w:t>
+                              <w:t>: E-Mail Decision Tree</w:t>
+                            </w:r>
+                            <w:r>
+                              <w:rPr>
+                                <w:rFonts w:cstheme="minorHAnsi"/>
+                                <w:i w:val="0"/>
+                                <w:iCs w:val="0"/>
+                                <w:noProof/>
+                              </w:rPr>
+                              <w:t xml:space="preserve"> -</w:t>
+                            </w:r>
+                            <w:r>
+                              <w:rPr>
+                                <w:rFonts w:cstheme="minorHAnsi"/>
+                                <w:i w:val="0"/>
+                                <w:iCs w:val="0"/>
+                                <w:noProof/>
+                              </w:rPr>
+                              <w:t xml:space="preserve"> Confusion Matrix</w:t>
                             </w:r>
                           </w:p>
                         </w:txbxContent>
@@ -5494,7 +5634,7 @@
           </mc:Choice>
           <mc:Fallback>
             <w:pict>
-              <v:shape w14:anchorId="725667D1" id="Text Box 4" o:spid="_x0000_s1032" type="#_x0000_t202" style="position:absolute;margin-left:86.4pt;margin-top:.3pt;width:237.1pt;height:15.6pt;z-index:-251632640;visibility:visible;mso-wrap-style:square;mso-height-percent:0;mso-wrap-distance-left:9pt;mso-wrap-distance-top:0;mso-wrap-distance-right:9pt;mso-wrap-distance-bottom:0;mso-position-horizontal:absolute;mso-position-horizontal-relative:text;mso-position-vertical:absolute;mso-position-vertical-relative:text;mso-height-percent:0;mso-height-relative:margin;v-text-anchor:top" o:gfxdata="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" stroked="f">
+              <v:shape w14:anchorId="725667D1" id="Text Box 4" o:spid="_x0000_s1032" type="#_x0000_t202" style="position:absolute;margin-left:114.85pt;margin-top:67.45pt;width:237.1pt;height:15.6pt;z-index:-251632640;visibility:visible;mso-wrap-style:square;mso-height-percent:0;mso-wrap-distance-left:9pt;mso-wrap-distance-top:0;mso-wrap-distance-right:9pt;mso-wrap-distance-bottom:0;mso-position-horizontal:absolute;mso-position-horizontal-relative:text;mso-position-vertical:absolute;mso-position-vertical-relative:text;mso-height-percent:0;mso-height-relative:margin;v-text-anchor:top" o:gfxdata="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" stroked="f">
                 <v:textbox inset="0,0,0,0">
                   <w:txbxContent>
                     <w:p>
@@ -5525,7 +5665,25 @@
                           <w:iCs w:val="0"/>
                           <w:noProof/>
                         </w:rPr>
-                        <w:t>: E-Mail Decision Tree Confusion Matrix</w:t>
+                        <w:t>: E-Mail Decision Tree</w:t>
+                      </w:r>
+                      <w:r>
+                        <w:rPr>
+                          <w:rFonts w:cstheme="minorHAnsi"/>
+                          <w:i w:val="0"/>
+                          <w:iCs w:val="0"/>
+                          <w:noProof/>
+                        </w:rPr>
+                        <w:t xml:space="preserve"> -</w:t>
+                      </w:r>
+                      <w:r>
+                        <w:rPr>
+                          <w:rFonts w:cstheme="minorHAnsi"/>
+                          <w:i w:val="0"/>
+                          <w:iCs w:val="0"/>
+                          <w:noProof/>
+                        </w:rPr>
+                        <w:t xml:space="preserve"> Confusion Matrix</w:t>
                       </w:r>
                     </w:p>
                   </w:txbxContent>
@@ -5544,114 +5702,61 @@
           <w:rFonts w:cstheme="minorHAnsi"/>
         </w:rPr>
       </w:pPr>
-    </w:p>
-    <w:p>
-      <w:pPr>
-        <w:spacing w:line="360" w:lineRule="auto"/>
-        <w:ind w:firstLine="0"/>
-        <w:rPr>
-          <w:rFonts w:cstheme="minorHAnsi"/>
-        </w:rPr>
-      </w:pPr>
-    </w:p>
-    <w:p>
-      <w:pPr>
-        <w:spacing w:line="360" w:lineRule="auto"/>
-        <w:ind w:firstLine="0"/>
-        <w:rPr>
-          <w:rFonts w:cstheme="minorHAnsi"/>
-        </w:rPr>
-      </w:pPr>
-    </w:p>
-    <w:p>
-      <w:pPr>
-        <w:spacing w:line="360" w:lineRule="auto"/>
-        <w:ind w:firstLine="0"/>
-        <w:rPr>
-          <w:rFonts w:cstheme="minorHAnsi"/>
-        </w:rPr>
-      </w:pPr>
-    </w:p>
-    <w:p>
-      <w:pPr>
-        <w:spacing w:line="360" w:lineRule="auto"/>
-        <w:ind w:firstLine="0"/>
-        <w:rPr>
-          <w:rFonts w:cstheme="minorHAnsi"/>
-        </w:rPr>
-      </w:pPr>
-    </w:p>
-    <w:p>
-      <w:pPr>
-        <w:spacing w:line="360" w:lineRule="auto"/>
-        <w:ind w:firstLine="0"/>
-        <w:rPr>
-          <w:rFonts w:cstheme="minorHAnsi"/>
-        </w:rPr>
-      </w:pPr>
-    </w:p>
-    <w:p>
-      <w:pPr>
-        <w:spacing w:line="360" w:lineRule="auto"/>
-        <w:ind w:firstLine="0"/>
-        <w:rPr>
-          <w:rFonts w:cstheme="minorHAnsi"/>
-        </w:rPr>
-      </w:pPr>
-    </w:p>
-    <w:p>
-      <w:pPr>
-        <w:spacing w:line="360" w:lineRule="auto"/>
-        <w:ind w:firstLine="0"/>
-        <w:rPr>
-          <w:rFonts w:cstheme="minorHAnsi"/>
-        </w:rPr>
-      </w:pPr>
-    </w:p>
-    <w:p>
-      <w:pPr>
-        <w:spacing w:line="360" w:lineRule="auto"/>
-        <w:ind w:firstLine="0"/>
-        <w:rPr>
-          <w:rFonts w:cstheme="minorHAnsi"/>
-        </w:rPr>
-      </w:pPr>
-    </w:p>
-    <w:p>
-      <w:pPr>
-        <w:spacing w:line="360" w:lineRule="auto"/>
-        <w:ind w:firstLine="0"/>
-        <w:rPr>
-          <w:rFonts w:cstheme="minorHAnsi"/>
-        </w:rPr>
-      </w:pPr>
-    </w:p>
-    <w:p>
-      <w:pPr>
-        <w:spacing w:line="360" w:lineRule="auto"/>
-        <w:ind w:firstLine="0"/>
-        <w:rPr>
-          <w:rFonts w:cstheme="minorHAnsi"/>
-        </w:rPr>
-      </w:pPr>
-    </w:p>
-    <w:p>
-      <w:pPr>
-        <w:spacing w:line="360" w:lineRule="auto"/>
-        <w:ind w:firstLine="0"/>
-        <w:rPr>
-          <w:rFonts w:cstheme="minorHAnsi"/>
-        </w:rPr>
-      </w:pPr>
-    </w:p>
-    <w:p>
-      <w:pPr>
-        <w:spacing w:line="360" w:lineRule="auto"/>
-        <w:ind w:firstLine="0"/>
-        <w:rPr>
-          <w:rFonts w:cstheme="minorHAnsi"/>
-        </w:rPr>
-      </w:pPr>
+      <w:r>
+        <w:rPr>
+          <w:rFonts w:cstheme="minorHAnsi"/>
+        </w:rPr>
+        <w:lastRenderedPageBreak/>
+        <w:tab/>
+      </w:r>
+      <w:r>
+        <w:rPr>
+          <w:rFonts w:cstheme="minorHAnsi"/>
+        </w:rPr>
+        <w:t>I theorize that</w:t>
+      </w:r>
+      <w:r>
+        <w:rPr>
+          <w:rFonts w:cstheme="minorHAnsi"/>
+        </w:rPr>
+        <w:t xml:space="preserve"> this was effective due to the nature of the data. By default, </w:t>
+      </w:r>
+      <w:r>
+        <w:rPr>
+          <w:rFonts w:cstheme="minorHAnsi"/>
+          <w:i/>
+          <w:iCs/>
+        </w:rPr>
+        <w:t xml:space="preserve">class_weight </w:t>
+      </w:r>
+      <w:r>
+        <w:rPr>
+          <w:rFonts w:cstheme="minorHAnsi"/>
+        </w:rPr>
+        <w:t>for each column of data is a constant of 1. However, the ‘</w:t>
+      </w:r>
+      <w:r>
+        <w:rPr>
+          <w:rFonts w:cstheme="minorHAnsi"/>
+          <w:i/>
+          <w:iCs/>
+        </w:rPr>
+        <w:t>balanced’</w:t>
+      </w:r>
+      <w:r>
+        <w:rPr>
+          <w:rFonts w:cstheme="minorHAnsi"/>
+          <w:i/>
+          <w:iCs/>
+        </w:rPr>
+        <w:t xml:space="preserve"> </w:t>
+      </w:r>
+      <w:r>
+        <w:rPr>
+          <w:rFonts w:cstheme="minorHAnsi"/>
+        </w:rPr>
+        <w:t>option sets each class’ weight inversely proportionate to its occurrence distribution throughout the set. I believe that this accounted for the frequency of word occurrences more accurately than my method due to the data format, which resulted in the ~1.25% accuracy gain when classifying e-mails.</w:t>
+      </w:r>
     </w:p>
     <w:p>
       <w:pPr>
@@ -5667,16 +5772,16 @@
           <w:noProof/>
         </w:rPr>
         <w:drawing>
-          <wp:anchor distT="0" distB="0" distL="114300" distR="114300" simplePos="0" relativeHeight="251681792" behindDoc="1" locked="0" layoutInCell="1" allowOverlap="1" wp14:anchorId="06888B2F" wp14:editId="0483E5FE">
+          <wp:anchor distT="0" distB="0" distL="114300" distR="114300" simplePos="0" relativeHeight="251681792" behindDoc="1" locked="0" layoutInCell="1" allowOverlap="1" wp14:anchorId="06888B2F" wp14:editId="2ED86EC4">
             <wp:simplePos x="0" y="0"/>
             <wp:positionH relativeFrom="column">
-              <wp:posOffset>1013460</wp:posOffset>
+              <wp:posOffset>1562100</wp:posOffset>
             </wp:positionH>
             <wp:positionV relativeFrom="paragraph">
-              <wp:posOffset>147955</wp:posOffset>
+              <wp:posOffset>1017905</wp:posOffset>
             </wp:positionV>
-            <wp:extent cx="2903118" cy="2392680"/>
-            <wp:effectExtent l="0" t="0" r="0" b="7620"/>
+            <wp:extent cx="2827020" cy="2330390"/>
+            <wp:effectExtent l="0" t="0" r="0" b="0"/>
             <wp:wrapNone/>
             <wp:docPr id="18" name="Picture 18"/>
             <wp:cNvGraphicFramePr>
@@ -5705,7 +5810,7 @@
                   <pic:spPr bwMode="auto">
                     <a:xfrm>
                       <a:off x="0" y="0"/>
-                      <a:ext cx="2903118" cy="2392680"/>
+                      <a:ext cx="2827020" cy="2330390"/>
                     </a:xfrm>
                     <a:prstGeom prst="rect">
                       <a:avLst/>
@@ -5732,24 +5837,3212 @@
           </wp:anchor>
         </w:drawing>
       </w:r>
-    </w:p>
-    <w:p>
-      <w:pPr>
-        <w:spacing w:line="360" w:lineRule="auto"/>
-        <w:ind w:firstLine="0"/>
-        <w:rPr>
-          <w:rFonts w:cstheme="minorHAnsi"/>
-        </w:rPr>
-      </w:pPr>
-    </w:p>
-    <w:p>
-      <w:pPr>
-        <w:spacing w:line="360" w:lineRule="auto"/>
-        <w:ind w:firstLine="0"/>
-        <w:rPr>
-          <w:rFonts w:cstheme="minorHAnsi"/>
-        </w:rPr>
-      </w:pPr>
+      <w:r>
+        <w:rPr>
+          <w:rFonts w:cstheme="minorHAnsi"/>
+        </w:rPr>
+        <w:tab/>
+      </w:r>
+      <w:r>
+        <w:rPr>
+          <w:rFonts w:cstheme="minorHAnsi"/>
+        </w:rPr>
+        <w:t>Beyond the decision tree responsible for classifyin</w:t>
+      </w:r>
+      <w:r>
+        <w:rPr>
+          <w:rFonts w:cstheme="minorHAnsi"/>
+        </w:rPr>
+        <w:t>g</w:t>
+      </w:r>
+      <w:r>
+        <w:rPr>
+          <w:rFonts w:cstheme="minorHAnsi"/>
+        </w:rPr>
+        <w:t xml:space="preserve"> e-mails, the </w:t>
+      </w:r>
+      <w:proofErr w:type="gramStart"/>
+      <w:r>
+        <w:rPr>
+          <w:rFonts w:cstheme="minorHAnsi"/>
+        </w:rPr>
+        <w:t>patient</w:t>
+      </w:r>
+      <w:r>
+        <w:rPr>
+          <w:rFonts w:cstheme="minorHAnsi"/>
+        </w:rPr>
+        <w:t>s</w:t>
+      </w:r>
+      <w:proofErr w:type="gramEnd"/>
+      <w:r>
+        <w:rPr>
+          <w:rFonts w:cstheme="minorHAnsi"/>
+        </w:rPr>
+        <w:t xml:space="preserve"> tree also provided interesting results. </w:t>
+      </w:r>
+      <w:r>
+        <w:rPr>
+          <w:rFonts w:cstheme="minorHAnsi"/>
+        </w:rPr>
+        <w:t>The final version of this classifier reported an average test score of 75.14%, with 83.46%</w:t>
+      </w:r>
+      <w:r>
+        <w:rPr>
+          <w:rFonts w:cstheme="minorHAnsi"/>
+        </w:rPr>
+        <w:t xml:space="preserve"> training accuracy and an average training time of 0.00 seconds, before and after pruning. </w:t>
+      </w:r>
+    </w:p>
+    <w:p>
+      <w:pPr>
+        <w:spacing w:line="360" w:lineRule="auto"/>
+        <w:ind w:firstLine="0"/>
+        <w:rPr>
+          <w:rFonts w:cstheme="minorHAnsi"/>
+        </w:rPr>
+      </w:pPr>
+    </w:p>
+    <w:p>
+      <w:pPr>
+        <w:spacing w:line="360" w:lineRule="auto"/>
+        <w:ind w:firstLine="0"/>
+        <w:rPr>
+          <w:rFonts w:cstheme="minorHAnsi"/>
+        </w:rPr>
+      </w:pPr>
+    </w:p>
+    <w:p>
+      <w:pPr>
+        <w:spacing w:line="360" w:lineRule="auto"/>
+        <w:ind w:firstLine="0"/>
+        <w:rPr>
+          <w:rFonts w:cstheme="minorHAnsi"/>
+        </w:rPr>
+      </w:pPr>
+    </w:p>
+    <w:p>
+      <w:pPr>
+        <w:spacing w:line="360" w:lineRule="auto"/>
+        <w:ind w:firstLine="0"/>
+        <w:rPr>
+          <w:rFonts w:cstheme="minorHAnsi"/>
+        </w:rPr>
+      </w:pPr>
+    </w:p>
+    <w:p>
+      <w:pPr>
+        <w:spacing w:line="360" w:lineRule="auto"/>
+        <w:ind w:firstLine="0"/>
+        <w:rPr>
+          <w:rFonts w:cstheme="minorHAnsi"/>
+        </w:rPr>
+      </w:pPr>
+    </w:p>
+    <w:p>
+      <w:pPr>
+        <w:spacing w:line="360" w:lineRule="auto"/>
+        <w:ind w:firstLine="0"/>
+        <w:rPr>
+          <w:rFonts w:cstheme="minorHAnsi"/>
+        </w:rPr>
+      </w:pPr>
+    </w:p>
+    <w:p>
+      <w:pPr>
+        <w:spacing w:line="360" w:lineRule="auto"/>
+        <w:ind w:firstLine="0"/>
+        <w:rPr>
+          <w:rFonts w:cstheme="minorHAnsi"/>
+        </w:rPr>
+      </w:pPr>
+    </w:p>
+    <w:p>
+      <w:pPr>
+        <w:spacing w:line="360" w:lineRule="auto"/>
+        <w:ind w:firstLine="0"/>
+        <w:rPr>
+          <w:rFonts w:cstheme="minorHAnsi"/>
+        </w:rPr>
+      </w:pPr>
+    </w:p>
+    <w:p>
+      <w:pPr>
+        <w:spacing w:line="360" w:lineRule="auto"/>
+        <w:ind w:firstLine="0"/>
+        <w:rPr>
+          <w:rFonts w:cstheme="minorHAnsi"/>
+        </w:rPr>
+      </w:pPr>
+      <w:r>
+        <w:rPr>
+          <w:noProof/>
+        </w:rPr>
+        <mc:AlternateContent>
+          <mc:Choice Requires="wps">
+            <w:drawing>
+              <wp:anchor distT="0" distB="0" distL="114300" distR="114300" simplePos="0" relativeHeight="251692032" behindDoc="1" locked="0" layoutInCell="1" allowOverlap="1" wp14:anchorId="3899A457" wp14:editId="5B8C165E">
+                <wp:simplePos x="0" y="0"/>
+                <wp:positionH relativeFrom="column">
+                  <wp:posOffset>1371600</wp:posOffset>
+                </wp:positionH>
+                <wp:positionV relativeFrom="paragraph">
+                  <wp:posOffset>187325</wp:posOffset>
+                </wp:positionV>
+                <wp:extent cx="3131820" cy="635"/>
+                <wp:effectExtent l="0" t="0" r="0" b="0"/>
+                <wp:wrapNone/>
+                <wp:docPr id="23" name="Text Box 23"/>
+                <wp:cNvGraphicFramePr/>
+                <a:graphic xmlns:a="http://schemas.openxmlformats.org/drawingml/2006/main">
+                  <a:graphicData uri="http://schemas.microsoft.com/office/word/2010/wordprocessingShape">
+                    <wps:wsp>
+                      <wps:cNvSpPr txBox="1"/>
+                      <wps:spPr>
+                        <a:xfrm>
+                          <a:off x="0" y="0"/>
+                          <a:ext cx="3131820" cy="635"/>
+                        </a:xfrm>
+                        <a:prstGeom prst="rect">
+                          <a:avLst/>
+                        </a:prstGeom>
+                        <a:solidFill>
+                          <a:prstClr val="white"/>
+                        </a:solidFill>
+                        <a:ln>
+                          <a:noFill/>
+                        </a:ln>
+                      </wps:spPr>
+                      <wps:txbx>
+                        <w:txbxContent>
+                          <w:p>
+                            <w:pPr>
+                              <w:pStyle w:val="Caption"/>
+                              <w:rPr>
+                                <w:rFonts w:cstheme="minorHAnsi"/>
+                                <w:i w:val="0"/>
+                                <w:iCs w:val="0"/>
+                                <w:noProof/>
+                                <w:sz w:val="24"/>
+                                <w:szCs w:val="24"/>
+                              </w:rPr>
+                            </w:pPr>
+                            <w:r>
+                              <w:rPr>
+                                <w:rFonts w:cstheme="minorHAnsi"/>
+                                <w:b/>
+                                <w:bCs/>
+                                <w:noProof/>
+                              </w:rPr>
+                              <w:t>Figure 3.2</w:t>
+                            </w:r>
+                            <w:r>
+                              <w:rPr>
+                                <w:rFonts w:cstheme="minorHAnsi"/>
+                                <w:i w:val="0"/>
+                                <w:iCs w:val="0"/>
+                                <w:noProof/>
+                              </w:rPr>
+                              <w:t>: Diabetes Decision Tree</w:t>
+                            </w:r>
+                            <w:r>
+                              <w:rPr>
+                                <w:rFonts w:cstheme="minorHAnsi"/>
+                                <w:i w:val="0"/>
+                                <w:iCs w:val="0"/>
+                                <w:noProof/>
+                              </w:rPr>
+                              <w:t xml:space="preserve"> -</w:t>
+                            </w:r>
+                            <w:r>
+                              <w:rPr>
+                                <w:rFonts w:cstheme="minorHAnsi"/>
+                                <w:i w:val="0"/>
+                                <w:iCs w:val="0"/>
+                                <w:noProof/>
+                              </w:rPr>
+                              <w:t xml:space="preserve"> Confusion Matrix</w:t>
+                            </w:r>
+                          </w:p>
+                        </w:txbxContent>
+                      </wps:txbx>
+                      <wps:bodyPr rot="0" spcFirstLastPara="0" vertOverflow="overflow" horzOverflow="overflow" vert="horz" wrap="square" lIns="0" tIns="0" rIns="0" bIns="0" numCol="1" spcCol="0" rtlCol="0" fromWordArt="0" anchor="t" anchorCtr="0" forceAA="0" compatLnSpc="1">
+                        <a:prstTxWarp prst="textNoShape">
+                          <a:avLst/>
+                        </a:prstTxWarp>
+                        <a:spAutoFit/>
+                      </wps:bodyPr>
+                    </wps:wsp>
+                  </a:graphicData>
+                </a:graphic>
+                <wp14:sizeRelH relativeFrom="margin">
+                  <wp14:pctWidth>0</wp14:pctWidth>
+                </wp14:sizeRelH>
+              </wp:anchor>
+            </w:drawing>
+          </mc:Choice>
+          <mc:Fallback>
+            <w:pict>
+              <v:shape w14:anchorId="3899A457" id="Text Box 23" o:spid="_x0000_s1033" type="#_x0000_t202" style="position:absolute;margin-left:108pt;margin-top:14.75pt;width:246.6pt;height:.05pt;z-index:-251624448;visibility:visible;mso-wrap-style:square;mso-width-percent:0;mso-wrap-distance-left:9pt;mso-wrap-distance-top:0;mso-wrap-distance-right:9pt;mso-wrap-distance-bottom:0;mso-position-horizontal:absolute;mso-position-horizontal-relative:text;mso-position-vertical:absolute;mso-position-vertical-relative:text;mso-width-percent:0;mso-width-relative:margin;v-text-anchor:top" o:gfxdata="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" stroked="f">
+                <v:textbox style="mso-fit-shape-to-text:t" inset="0,0,0,0">
+                  <w:txbxContent>
+                    <w:p>
+                      <w:pPr>
+                        <w:pStyle w:val="Caption"/>
+                        <w:rPr>
+                          <w:rFonts w:cstheme="minorHAnsi"/>
+                          <w:i w:val="0"/>
+                          <w:iCs w:val="0"/>
+                          <w:noProof/>
+                          <w:sz w:val="24"/>
+                          <w:szCs w:val="24"/>
+                        </w:rPr>
+                      </w:pPr>
+                      <w:r>
+                        <w:rPr>
+                          <w:rFonts w:cstheme="minorHAnsi"/>
+                          <w:b/>
+                          <w:bCs/>
+                          <w:noProof/>
+                        </w:rPr>
+                        <w:t>Figure 3.2</w:t>
+                      </w:r>
+                      <w:r>
+                        <w:rPr>
+                          <w:rFonts w:cstheme="minorHAnsi"/>
+                          <w:i w:val="0"/>
+                          <w:iCs w:val="0"/>
+                          <w:noProof/>
+                        </w:rPr>
+                        <w:t>: Diabetes Decision Tree</w:t>
+                      </w:r>
+                      <w:r>
+                        <w:rPr>
+                          <w:rFonts w:cstheme="minorHAnsi"/>
+                          <w:i w:val="0"/>
+                          <w:iCs w:val="0"/>
+                          <w:noProof/>
+                        </w:rPr>
+                        <w:t xml:space="preserve"> -</w:t>
+                      </w:r>
+                      <w:r>
+                        <w:rPr>
+                          <w:rFonts w:cstheme="minorHAnsi"/>
+                          <w:i w:val="0"/>
+                          <w:iCs w:val="0"/>
+                          <w:noProof/>
+                        </w:rPr>
+                        <w:t xml:space="preserve"> Confusion Matrix</w:t>
+                      </w:r>
+                    </w:p>
+                  </w:txbxContent>
+                </v:textbox>
+              </v:shape>
+            </w:pict>
+          </mc:Fallback>
+        </mc:AlternateContent>
+      </w:r>
+    </w:p>
+    <w:p>
+      <w:pPr>
+        <w:spacing w:line="360" w:lineRule="auto"/>
+        <w:ind w:firstLine="0"/>
+        <w:rPr>
+          <w:rFonts w:cstheme="minorHAnsi"/>
+        </w:rPr>
+      </w:pPr>
+    </w:p>
+    <w:p>
+      <w:pPr>
+        <w:spacing w:line="360" w:lineRule="auto"/>
+        <w:ind w:firstLine="0"/>
+        <w:rPr>
+          <w:rFonts w:cstheme="minorHAnsi"/>
+        </w:rPr>
+      </w:pPr>
+      <w:r>
+        <w:rPr>
+          <w:rFonts w:cstheme="minorHAnsi"/>
+        </w:rPr>
+        <w:tab/>
+      </w:r>
+      <w:r>
+        <w:rPr>
+          <w:rFonts w:cstheme="minorHAnsi"/>
+        </w:rPr>
+        <w:t xml:space="preserve">At first, my thoughts were that the e-mail tree would respond better to conventional pruning, as it contained so many instances and features that </w:t>
+      </w:r>
+      <w:r>
+        <w:rPr>
+          <w:rFonts w:cstheme="minorHAnsi"/>
+        </w:rPr>
+        <w:t xml:space="preserve">this seemed logical in terms of increasing accuracy. However, in practice, this was not the case as traditional pruning did not affect the e-mail tree, but </w:t>
+      </w:r>
+      <w:r>
+        <w:rPr>
+          <w:rFonts w:cstheme="minorHAnsi"/>
+        </w:rPr>
+        <w:t xml:space="preserve">rather </w:t>
+      </w:r>
+      <w:r>
+        <w:rPr>
+          <w:rFonts w:cstheme="minorHAnsi"/>
+        </w:rPr>
+        <w:t xml:space="preserve">gave the patient classifier an accuracy boost of about 2.5% from a baseline of 72.7% to a final 75.14%. </w:t>
+      </w:r>
+      <w:r>
+        <w:rPr>
+          <w:rFonts w:cstheme="minorHAnsi"/>
+        </w:rPr>
+        <w:t>For this tree, I</w:t>
+      </w:r>
+      <w:r>
+        <w:rPr>
+          <w:rFonts w:cstheme="minorHAnsi"/>
+        </w:rPr>
+        <w:t xml:space="preserve"> limited the maximum depth to a value of </w:t>
+      </w:r>
+      <w:proofErr w:type="gramStart"/>
+      <w:r>
+        <w:rPr>
+          <w:rFonts w:cstheme="minorHAnsi"/>
+        </w:rPr>
+        <w:t>5, and</w:t>
+      </w:r>
+      <w:proofErr w:type="gramEnd"/>
+      <w:r>
+        <w:rPr>
+          <w:rFonts w:cstheme="minorHAnsi"/>
+        </w:rPr>
+        <w:t xml:space="preserve"> set the total amount of leaf nodes to 21. While </w:t>
+      </w:r>
+      <w:r>
+        <w:rPr>
+          <w:rFonts w:cstheme="minorHAnsi"/>
+        </w:rPr>
+        <w:t xml:space="preserve">finding </w:t>
+      </w:r>
+      <w:r>
+        <w:rPr>
+          <w:rFonts w:cstheme="minorHAnsi"/>
+        </w:rPr>
+        <w:t>both</w:t>
+      </w:r>
+      <w:r>
+        <w:rPr>
+          <w:rFonts w:cstheme="minorHAnsi"/>
+        </w:rPr>
+        <w:t xml:space="preserve"> of these values certainly consisted of </w:t>
+      </w:r>
+      <w:r>
+        <w:rPr>
+          <w:rFonts w:cstheme="minorHAnsi"/>
+        </w:rPr>
+        <w:t xml:space="preserve">much </w:t>
+      </w:r>
+      <w:r>
+        <w:rPr>
+          <w:rFonts w:cstheme="minorHAnsi"/>
+        </w:rPr>
+        <w:t xml:space="preserve">trial and error, my </w:t>
+      </w:r>
+      <w:r>
+        <w:rPr>
+          <w:rFonts w:cstheme="minorHAnsi"/>
+        </w:rPr>
+        <w:t>starting idea</w:t>
+      </w:r>
+      <w:r>
+        <w:rPr>
+          <w:rFonts w:cstheme="minorHAnsi"/>
+        </w:rPr>
+        <w:t xml:space="preserve"> was to limit the tree to</w:t>
+      </w:r>
+      <w:r>
+        <w:rPr>
+          <w:rFonts w:cstheme="minorHAnsi"/>
+        </w:rPr>
+        <w:t xml:space="preserve"> </w:t>
+      </w:r>
+      <w:r>
+        <w:rPr>
+          <w:rFonts w:cstheme="minorHAnsi"/>
+        </w:rPr>
+        <w:t>~</w:t>
+      </w:r>
+      <w:r>
+        <w:rPr>
+          <w:rFonts w:cstheme="minorHAnsi"/>
+        </w:rPr>
+        <w:t>log</w:t>
+      </w:r>
+      <w:r>
+        <w:rPr>
+          <w:rFonts w:cstheme="minorHAnsi"/>
+          <w:vertAlign w:val="subscript"/>
+        </w:rPr>
+        <w:t>2</w:t>
+      </w:r>
+      <w:r>
+        <w:rPr>
+          <w:rFonts w:cstheme="minorHAnsi"/>
+        </w:rPr>
+        <w:t>(</w:t>
+      </w:r>
+      <w:r>
+        <w:rPr>
+          <w:rFonts w:cstheme="minorHAnsi"/>
+          <w:i/>
+          <w:iCs/>
+        </w:rPr>
+        <w:t>features</w:t>
+      </w:r>
+      <w:r>
+        <w:rPr>
+          <w:rFonts w:cstheme="minorHAnsi"/>
+        </w:rPr>
+        <w:t xml:space="preserve">). </w:t>
+      </w:r>
+    </w:p>
+    <w:p>
+      <w:pPr>
+        <w:spacing w:line="360" w:lineRule="auto"/>
+        <w:ind w:firstLine="0"/>
+        <w:rPr>
+          <w:rFonts w:cstheme="minorHAnsi"/>
+        </w:rPr>
+      </w:pPr>
+    </w:p>
+    <w:p>
+      <w:pPr>
+        <w:spacing w:line="360" w:lineRule="auto"/>
+        <w:ind w:firstLine="0"/>
+        <w:rPr>
+          <w:rFonts w:cstheme="minorHAnsi"/>
+        </w:rPr>
+      </w:pPr>
+      <w:r>
+        <w:rPr>
+          <w:rFonts w:cstheme="minorHAnsi"/>
+        </w:rPr>
+        <w:tab/>
+      </w:r>
+      <w:r>
+        <w:rPr>
+          <w:rFonts w:cstheme="minorHAnsi"/>
+        </w:rPr>
+        <w:t>As</w:t>
+      </w:r>
+      <w:r>
+        <w:rPr>
+          <w:rFonts w:cstheme="minorHAnsi"/>
+        </w:rPr>
+        <w:t xml:space="preserve"> th</w:t>
+      </w:r>
+      <w:r>
+        <w:rPr>
+          <w:rFonts w:cstheme="minorHAnsi"/>
+        </w:rPr>
+        <w:t>e classifier</w:t>
+      </w:r>
+      <w:r>
+        <w:rPr>
+          <w:rFonts w:cstheme="minorHAnsi"/>
+        </w:rPr>
+        <w:t xml:space="preserve"> </w:t>
+      </w:r>
+      <w:r>
+        <w:rPr>
+          <w:rFonts w:cstheme="minorHAnsi"/>
+        </w:rPr>
+        <w:t>again reports a</w:t>
+      </w:r>
+      <w:r>
+        <w:rPr>
+          <w:rFonts w:cstheme="minorHAnsi"/>
+        </w:rPr>
+        <w:t xml:space="preserve"> somewhat </w:t>
+      </w:r>
+      <w:r>
+        <w:rPr>
+          <w:rFonts w:cstheme="minorHAnsi"/>
+        </w:rPr>
+        <w:t>lackluster</w:t>
+      </w:r>
+      <w:r>
+        <w:rPr>
+          <w:rFonts w:cstheme="minorHAnsi"/>
+        </w:rPr>
+        <w:t xml:space="preserve"> accuracy score for the</w:t>
+      </w:r>
+      <w:r>
+        <w:rPr>
+          <w:rFonts w:cstheme="minorHAnsi"/>
+        </w:rPr>
+        <w:t xml:space="preserve"> diabetes dataset, it appears that there is a pattern between the two learners across our data. For both sets of classifiers, despite tuning, the average e-mail accuracy is in the 90-100 percent range, and the average patient score lies in the mid-70 percentage range. This leads me to believe that </w:t>
+      </w:r>
+      <w:r>
+        <w:rPr>
+          <w:rFonts w:cstheme="minorHAnsi"/>
+        </w:rPr>
+        <w:t xml:space="preserve">the data </w:t>
+      </w:r>
+      <w:r>
+        <w:rPr>
+          <w:rFonts w:cstheme="minorHAnsi"/>
+        </w:rPr>
+        <w:lastRenderedPageBreak/>
+        <w:t>has its own quirks and traits which limit or aid in the classification of the subjects. However, although the accuracy ranges are similar across the datasets, the separate learning methods continue to showcase</w:t>
+      </w:r>
+      <w:r>
+        <w:rPr>
+          <w:rFonts w:cstheme="minorHAnsi"/>
+        </w:rPr>
+        <w:t xml:space="preserve"> </w:t>
+      </w:r>
+      <w:r>
+        <w:rPr>
+          <w:rFonts w:cstheme="minorHAnsi"/>
+        </w:rPr>
+        <w:t>how they differ</w:t>
+      </w:r>
+      <w:r>
+        <w:rPr>
+          <w:rFonts w:cstheme="minorHAnsi"/>
+        </w:rPr>
+        <w:t xml:space="preserve"> through their varying times and scores</w:t>
+      </w:r>
+      <w:r>
+        <w:rPr>
+          <w:rFonts w:cstheme="minorHAnsi"/>
+        </w:rPr>
+        <w:t>. Between decision trees and neural networks, it is apparent that decision trees fare slightly better with the smaller dataset containing more ‘holes’, while neural networks excel at classifying the larger dataset. Given the nature of these learners’ biases and typical use-cases, this was to be expected, and helps validate the claim that decision trees can be used to handle missing data</w:t>
+      </w:r>
+      <w:r>
+        <w:rPr>
+          <w:rFonts w:cstheme="minorHAnsi"/>
+        </w:rPr>
+        <w:t>points.</w:t>
+      </w:r>
+    </w:p>
+    <w:p>
+      <w:pPr>
+        <w:spacing w:line="360" w:lineRule="auto"/>
+        <w:ind w:firstLine="0"/>
+        <w:rPr>
+          <w:rFonts w:cstheme="minorHAnsi"/>
+        </w:rPr>
+      </w:pPr>
+    </w:p>
+    <w:p>
+      <w:pPr>
+        <w:spacing w:line="360" w:lineRule="auto"/>
+        <w:ind w:firstLine="0"/>
+        <w:rPr>
+          <w:rFonts w:cstheme="minorHAnsi"/>
+          <w:b/>
+          <w:bCs/>
+          <w:i/>
+          <w:iCs/>
+        </w:rPr>
+      </w:pPr>
+      <w:r>
+        <w:rPr>
+          <w:rFonts w:cstheme="minorHAnsi"/>
+          <w:b/>
+          <w:bCs/>
+          <w:u w:val="single"/>
+        </w:rPr>
+        <w:t>k-Nearest Neighbor</w:t>
+      </w:r>
+      <w:r>
+        <w:rPr>
+          <w:rFonts w:cstheme="minorHAnsi"/>
+          <w:b/>
+          <w:bCs/>
+          <w:u w:val="single"/>
+        </w:rPr>
+        <w:t>:</w:t>
+      </w:r>
+    </w:p>
+    <w:p>
+      <w:pPr>
+        <w:spacing w:line="360" w:lineRule="auto"/>
+        <w:ind w:firstLine="0"/>
+        <w:rPr>
+          <w:rFonts w:cstheme="minorHAnsi"/>
+        </w:rPr>
+      </w:pPr>
+      <w:r>
+        <w:rPr>
+          <w:rFonts w:cstheme="minorHAnsi"/>
+        </w:rPr>
+        <w:tab/>
+      </w:r>
+      <w:r>
+        <w:rPr>
+          <w:rFonts w:cstheme="minorHAnsi"/>
+        </w:rPr>
+        <w:t>Of the set of four classifiers, k-Nearest Neighbor was the least efficient at classifying e-mails, with an average accuracy score of 88.3%</w:t>
+      </w:r>
+      <w:r>
+        <w:rPr>
+          <w:rFonts w:cstheme="minorHAnsi"/>
+        </w:rPr>
+        <w:t>. This e-mail classifier also reported a training accuracy of 100% with an average time of 0.18 seconds, both prior to and following tuning.</w:t>
+      </w:r>
+      <w:r>
+        <w:rPr>
+          <w:rFonts w:cstheme="minorHAnsi"/>
+        </w:rPr>
+        <w:t xml:space="preserve"> Using this </w:t>
+      </w:r>
+      <w:r>
+        <w:rPr>
+          <w:rFonts w:cstheme="minorHAnsi"/>
+        </w:rPr>
+        <w:t>algorithm</w:t>
+      </w:r>
+      <w:r>
+        <w:rPr>
+          <w:rFonts w:cstheme="minorHAnsi"/>
+        </w:rPr>
+        <w:t xml:space="preserve">, the highest chance of overfitting was recognized. Since the k-Nearest Neighbors training accuracy for not only e-mails but diabetes </w:t>
+      </w:r>
+      <w:proofErr w:type="gramStart"/>
+      <w:r>
+        <w:rPr>
+          <w:rFonts w:cstheme="minorHAnsi"/>
+        </w:rPr>
+        <w:t>were</w:t>
+      </w:r>
+      <w:proofErr w:type="gramEnd"/>
+      <w:r>
+        <w:rPr>
+          <w:rFonts w:cstheme="minorHAnsi"/>
+        </w:rPr>
+        <w:t xml:space="preserve"> both 100%, considering the test scores, it is likely that these two models suffered from overfitting during training. </w:t>
+      </w:r>
+    </w:p>
+    <w:p>
+      <w:pPr>
+        <w:spacing w:line="360" w:lineRule="auto"/>
+        <w:ind w:firstLine="0"/>
+        <w:rPr>
+          <w:rFonts w:cstheme="minorHAnsi"/>
+        </w:rPr>
+      </w:pPr>
+      <w:r>
+        <w:rPr>
+          <w:rFonts w:cstheme="minorHAnsi"/>
+        </w:rPr>
+        <w:tab/>
+        <w:t>However, something of note was that by tuning the algorithm behind the e-mail learner, a +4.62% gain was achieved from the base learner</w:t>
+      </w:r>
+      <w:r>
+        <w:rPr>
+          <w:rFonts w:cstheme="minorHAnsi"/>
+        </w:rPr>
+        <w:t xml:space="preserve"> (83.68%). Apart from making the random state constant, this was achieved in three ways: Selecting the optimal value of k, weighting the inputs,</w:t>
+      </w:r>
+      <w:r>
+        <w:rPr>
+          <w:rFonts w:cstheme="minorHAnsi"/>
+        </w:rPr>
+        <w:t xml:space="preserve"> and adjusting the d</w:t>
+      </w:r>
+      <w:r>
+        <w:rPr>
+          <w:rFonts w:cstheme="minorHAnsi"/>
+        </w:rPr>
+        <w:t xml:space="preserve">istance metric. The base value of k is given as 5 by </w:t>
+      </w:r>
+      <w:r>
+        <w:rPr>
+          <w:rFonts w:cstheme="minorHAnsi"/>
+          <w:i/>
+          <w:iCs/>
+        </w:rPr>
+        <w:t xml:space="preserve">sci-kit learn, </w:t>
+      </w:r>
+      <w:r>
+        <w:rPr>
+          <w:rFonts w:cstheme="minorHAnsi"/>
+        </w:rPr>
+        <w:t xml:space="preserve">and the optimal value </w:t>
+      </w:r>
+      <w:r>
+        <w:rPr>
+          <w:rFonts w:cstheme="minorHAnsi"/>
+        </w:rPr>
+        <w:t xml:space="preserve">for each classifier </w:t>
+      </w:r>
+      <w:r>
+        <w:rPr>
+          <w:rFonts w:cstheme="minorHAnsi"/>
+        </w:rPr>
+        <w:t>was determined</w:t>
+      </w:r>
+      <w:r>
+        <w:rPr>
+          <w:rFonts w:cstheme="minorHAnsi"/>
+        </w:rPr>
+        <w:t xml:space="preserve"> by raising (and lowering) this value incrementally until the highest test accuracy was achieved. </w:t>
+      </w:r>
+    </w:p>
+    <w:p>
+      <w:pPr>
+        <w:spacing w:line="360" w:lineRule="auto"/>
+        <w:ind w:firstLine="0"/>
+        <w:rPr>
+          <w:rFonts w:cstheme="minorHAnsi"/>
+        </w:rPr>
+      </w:pPr>
+      <w:r>
+        <w:rPr>
+          <w:rFonts w:cstheme="minorHAnsi"/>
+          <w:noProof/>
+        </w:rPr>
+        <w:drawing>
+          <wp:anchor distT="0" distB="0" distL="114300" distR="114300" simplePos="0" relativeHeight="251695104" behindDoc="1" locked="0" layoutInCell="1" allowOverlap="1" wp14:anchorId="46DF1563" wp14:editId="460885D2">
+            <wp:simplePos x="0" y="0"/>
+            <wp:positionH relativeFrom="column">
+              <wp:posOffset>834390</wp:posOffset>
+            </wp:positionH>
+            <wp:positionV relativeFrom="paragraph">
+              <wp:posOffset>31115</wp:posOffset>
+            </wp:positionV>
+            <wp:extent cx="4175760" cy="2428457"/>
+            <wp:effectExtent l="57150" t="57150" r="53340" b="48260"/>
+            <wp:wrapNone/>
+            <wp:docPr id="25" name="Picture 25"/>
+            <wp:cNvGraphicFramePr>
+              <a:graphicFrameLocks xmlns:a="http://schemas.openxmlformats.org/drawingml/2006/main" noChangeAspect="1"/>
+            </wp:cNvGraphicFramePr>
+            <a:graphic xmlns:a="http://schemas.openxmlformats.org/drawingml/2006/main">
+              <a:graphicData uri="http://schemas.openxmlformats.org/drawingml/2006/picture">
+                <pic:pic xmlns:pic="http://schemas.openxmlformats.org/drawingml/2006/picture">
+                  <pic:nvPicPr>
+                    <pic:cNvPr id="25" name="Picture 25"/>
+                    <pic:cNvPicPr/>
+                  </pic:nvPicPr>
+                  <pic:blipFill rotWithShape="1">
+                    <a:blip r:embed="rId17">
+                      <a:extLst>
+                        <a:ext uri="{28A0092B-C50C-407E-A947-70E740481C1C}">
+                          <a14:useLocalDpi xmlns:a14="http://schemas.microsoft.com/office/drawing/2010/main" val="0"/>
+                        </a:ext>
+                      </a:extLst>
+                    </a:blip>
+                    <a:srcRect l="4898" t="7833" r="2643" b="3888"/>
+                    <a:stretch/>
+                  </pic:blipFill>
+                  <pic:spPr bwMode="auto">
+                    <a:xfrm>
+                      <a:off x="0" y="0"/>
+                      <a:ext cx="4175760" cy="2428457"/>
+                    </a:xfrm>
+                    <a:prstGeom prst="rect">
+                      <a:avLst/>
+                    </a:prstGeom>
+                    <a:ln>
+                      <a:noFill/>
+                    </a:ln>
+                    <a:scene3d>
+                      <a:camera prst="orthographicFront"/>
+                      <a:lightRig rig="threePt" dir="t"/>
+                    </a:scene3d>
+                    <a:sp3d>
+                      <a:bevelT prst="relaxedInset"/>
+                    </a:sp3d>
+                    <a:extLst>
+                      <a:ext uri="{53640926-AAD7-44D8-BBD7-CCE9431645EC}">
+                        <a14:shadowObscured xmlns:a14="http://schemas.microsoft.com/office/drawing/2010/main"/>
+                      </a:ext>
+                    </a:extLst>
+                  </pic:spPr>
+                </pic:pic>
+              </a:graphicData>
+            </a:graphic>
+            <wp14:sizeRelH relativeFrom="margin">
+              <wp14:pctWidth>0</wp14:pctWidth>
+            </wp14:sizeRelH>
+            <wp14:sizeRelV relativeFrom="margin">
+              <wp14:pctHeight>0</wp14:pctHeight>
+            </wp14:sizeRelV>
+          </wp:anchor>
+        </w:drawing>
+      </w:r>
+    </w:p>
+    <w:p>
+      <w:pPr>
+        <w:spacing w:line="360" w:lineRule="auto"/>
+        <w:ind w:firstLine="0"/>
+        <w:rPr>
+          <w:rFonts w:cstheme="minorHAnsi"/>
+        </w:rPr>
+      </w:pPr>
+    </w:p>
+    <w:p>
+      <w:pPr>
+        <w:spacing w:line="360" w:lineRule="auto"/>
+        <w:ind w:firstLine="0"/>
+        <w:rPr>
+          <w:rFonts w:cstheme="minorHAnsi"/>
+        </w:rPr>
+      </w:pPr>
+    </w:p>
+    <w:p>
+      <w:pPr>
+        <w:spacing w:line="360" w:lineRule="auto"/>
+        <w:ind w:firstLine="0"/>
+        <w:rPr>
+          <w:rFonts w:cstheme="minorHAnsi"/>
+        </w:rPr>
+      </w:pPr>
+    </w:p>
+    <w:p>
+      <w:pPr>
+        <w:spacing w:line="360" w:lineRule="auto"/>
+        <w:ind w:firstLine="0"/>
+        <w:rPr>
+          <w:rFonts w:cstheme="minorHAnsi"/>
+        </w:rPr>
+      </w:pPr>
+    </w:p>
+    <w:p>
+      <w:pPr>
+        <w:spacing w:line="360" w:lineRule="auto"/>
+        <w:ind w:firstLine="0"/>
+        <w:rPr>
+          <w:rFonts w:cstheme="minorHAnsi"/>
+        </w:rPr>
+      </w:pPr>
+    </w:p>
+    <w:p>
+      <w:pPr>
+        <w:spacing w:line="360" w:lineRule="auto"/>
+        <w:ind w:firstLine="0"/>
+        <w:rPr>
+          <w:rFonts w:cstheme="minorHAnsi"/>
+        </w:rPr>
+      </w:pPr>
+    </w:p>
+    <w:p>
+      <w:pPr>
+        <w:spacing w:line="360" w:lineRule="auto"/>
+        <w:ind w:firstLine="0"/>
+        <w:rPr>
+          <w:rFonts w:cstheme="minorHAnsi"/>
+        </w:rPr>
+      </w:pPr>
+      <w:r>
+        <w:rPr>
+          <w:noProof/>
+        </w:rPr>
+        <mc:AlternateContent>
+          <mc:Choice Requires="wps">
+            <w:drawing>
+              <wp:anchor distT="0" distB="0" distL="114300" distR="114300" simplePos="0" relativeHeight="251699200" behindDoc="1" locked="0" layoutInCell="1" allowOverlap="1" wp14:anchorId="4E915EFC" wp14:editId="7D66DCDE">
+                <wp:simplePos x="0" y="0"/>
+                <wp:positionH relativeFrom="column">
+                  <wp:posOffset>678180</wp:posOffset>
+                </wp:positionH>
+                <wp:positionV relativeFrom="paragraph">
+                  <wp:posOffset>668655</wp:posOffset>
+                </wp:positionV>
+                <wp:extent cx="4549140" cy="396240"/>
+                <wp:effectExtent l="0" t="0" r="3810" b="3810"/>
+                <wp:wrapNone/>
+                <wp:docPr id="27" name="Text Box 27"/>
+                <wp:cNvGraphicFramePr/>
+                <a:graphic xmlns:a="http://schemas.openxmlformats.org/drawingml/2006/main">
+                  <a:graphicData uri="http://schemas.microsoft.com/office/word/2010/wordprocessingShape">
+                    <wps:wsp>
+                      <wps:cNvSpPr txBox="1"/>
+                      <wps:spPr>
+                        <a:xfrm>
+                          <a:off x="0" y="0"/>
+                          <a:ext cx="4549140" cy="396240"/>
+                        </a:xfrm>
+                        <a:prstGeom prst="rect">
+                          <a:avLst/>
+                        </a:prstGeom>
+                        <a:solidFill>
+                          <a:prstClr val="white"/>
+                        </a:solidFill>
+                        <a:ln>
+                          <a:noFill/>
+                        </a:ln>
+                      </wps:spPr>
+                      <wps:txbx>
+                        <w:txbxContent>
+                          <w:p>
+                            <w:pPr>
+                              <w:pStyle w:val="Caption"/>
+                              <w:jc w:val="center"/>
+                              <w:rPr>
+                                <w:rFonts w:cstheme="minorHAnsi"/>
+                                <w:i w:val="0"/>
+                                <w:iCs w:val="0"/>
+                                <w:noProof/>
+                                <w:sz w:val="24"/>
+                                <w:szCs w:val="24"/>
+                              </w:rPr>
+                            </w:pPr>
+                            <w:r>
+                              <w:rPr>
+                                <w:rFonts w:cstheme="minorHAnsi"/>
+                                <w:b/>
+                                <w:bCs/>
+                                <w:noProof/>
+                              </w:rPr>
+                              <w:t xml:space="preserve">Figure </w:t>
+                            </w:r>
+                            <w:r>
+                              <w:rPr>
+                                <w:rFonts w:cstheme="minorHAnsi"/>
+                                <w:b/>
+                                <w:bCs/>
+                                <w:noProof/>
+                              </w:rPr>
+                              <w:t>4.1</w:t>
+                            </w:r>
+                            <w:r>
+                              <w:rPr>
+                                <w:rFonts w:cstheme="minorHAnsi"/>
+                                <w:i w:val="0"/>
+                                <w:iCs w:val="0"/>
+                                <w:noProof/>
+                              </w:rPr>
+                              <w:t xml:space="preserve">: </w:t>
+                            </w:r>
+                            <w:r>
+                              <w:rPr>
+                                <w:rFonts w:cstheme="minorHAnsi"/>
+                                <w:i w:val="0"/>
+                                <w:iCs w:val="0"/>
+                                <w:noProof/>
+                              </w:rPr>
+                              <w:t xml:space="preserve">Accuracy of E-Mail Classification as a function of the value k. </w:t>
+                            </w:r>
+                            <w:r>
+                              <w:rPr>
+                                <w:rFonts w:cstheme="minorHAnsi"/>
+                                <w:i w:val="0"/>
+                                <w:iCs w:val="0"/>
+                                <w:noProof/>
+                              </w:rPr>
+                              <w:t>Classifier</w:t>
+                            </w:r>
+                            <w:r>
+                              <w:rPr>
+                                <w:rFonts w:cstheme="minorHAnsi"/>
+                                <w:i w:val="0"/>
+                                <w:iCs w:val="0"/>
+                                <w:noProof/>
+                              </w:rPr>
+                              <w:t xml:space="preserve"> accuracy drops off at ~71% around k = 1,000.</w:t>
+                            </w:r>
+                            <w:r>
+                              <w:rPr>
+                                <w:rFonts w:cstheme="minorHAnsi"/>
+                                <w:i w:val="0"/>
+                                <w:iCs w:val="0"/>
+                                <w:noProof/>
+                              </w:rPr>
+                              <w:t xml:space="preserve"> Optimal k = 20.</w:t>
+                            </w:r>
+                          </w:p>
+                        </w:txbxContent>
+                      </wps:txbx>
+                      <wps:bodyPr rot="0" spcFirstLastPara="0" vertOverflow="overflow" horzOverflow="overflow" vert="horz" wrap="square" lIns="0" tIns="0" rIns="0" bIns="0" numCol="1" spcCol="0" rtlCol="0" fromWordArt="0" anchor="t" anchorCtr="0" forceAA="0" compatLnSpc="1">
+                        <a:prstTxWarp prst="textNoShape">
+                          <a:avLst/>
+                        </a:prstTxWarp>
+                        <a:noAutofit/>
+                      </wps:bodyPr>
+                    </wps:wsp>
+                  </a:graphicData>
+                </a:graphic>
+                <wp14:sizeRelH relativeFrom="margin">
+                  <wp14:pctWidth>0</wp14:pctWidth>
+                </wp14:sizeRelH>
+                <wp14:sizeRelV relativeFrom="margin">
+                  <wp14:pctHeight>0</wp14:pctHeight>
+                </wp14:sizeRelV>
+              </wp:anchor>
+            </w:drawing>
+          </mc:Choice>
+          <mc:Fallback>
+            <w:pict>
+              <v:shape w14:anchorId="4E915EFC" id="Text Box 27" o:spid="_x0000_s1034" type="#_x0000_t202" style="position:absolute;margin-left:53.4pt;margin-top:52.65pt;width:358.2pt;height:31.2pt;z-index:-251617280;visibility:visible;mso-wrap-style:square;mso-width-percent:0;mso-height-percent:0;mso-wrap-distance-left:9pt;mso-wrap-distance-top:0;mso-wrap-distance-right:9pt;mso-wrap-distance-bottom:0;mso-position-horizontal:absolute;mso-position-horizontal-relative:text;mso-position-vertical:absolute;mso-position-vertical-relative:text;mso-width-percent:0;mso-height-percent:0;mso-width-relative:margin;mso-height-relative:margin;v-text-anchor:top" o:gfxdata="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" stroked="f">
+                <v:textbox inset="0,0,0,0">
+                  <w:txbxContent>
+                    <w:p>
+                      <w:pPr>
+                        <w:pStyle w:val="Caption"/>
+                        <w:jc w:val="center"/>
+                        <w:rPr>
+                          <w:rFonts w:cstheme="minorHAnsi"/>
+                          <w:i w:val="0"/>
+                          <w:iCs w:val="0"/>
+                          <w:noProof/>
+                          <w:sz w:val="24"/>
+                          <w:szCs w:val="24"/>
+                        </w:rPr>
+                      </w:pPr>
+                      <w:r>
+                        <w:rPr>
+                          <w:rFonts w:cstheme="minorHAnsi"/>
+                          <w:b/>
+                          <w:bCs/>
+                          <w:noProof/>
+                        </w:rPr>
+                        <w:t xml:space="preserve">Figure </w:t>
+                      </w:r>
+                      <w:r>
+                        <w:rPr>
+                          <w:rFonts w:cstheme="minorHAnsi"/>
+                          <w:b/>
+                          <w:bCs/>
+                          <w:noProof/>
+                        </w:rPr>
+                        <w:t>4.1</w:t>
+                      </w:r>
+                      <w:r>
+                        <w:rPr>
+                          <w:rFonts w:cstheme="minorHAnsi"/>
+                          <w:i w:val="0"/>
+                          <w:iCs w:val="0"/>
+                          <w:noProof/>
+                        </w:rPr>
+                        <w:t xml:space="preserve">: </w:t>
+                      </w:r>
+                      <w:r>
+                        <w:rPr>
+                          <w:rFonts w:cstheme="minorHAnsi"/>
+                          <w:i w:val="0"/>
+                          <w:iCs w:val="0"/>
+                          <w:noProof/>
+                        </w:rPr>
+                        <w:t xml:space="preserve">Accuracy of E-Mail Classification as a function of the value k. </w:t>
+                      </w:r>
+                      <w:r>
+                        <w:rPr>
+                          <w:rFonts w:cstheme="minorHAnsi"/>
+                          <w:i w:val="0"/>
+                          <w:iCs w:val="0"/>
+                          <w:noProof/>
+                        </w:rPr>
+                        <w:t>Classifier</w:t>
+                      </w:r>
+                      <w:r>
+                        <w:rPr>
+                          <w:rFonts w:cstheme="minorHAnsi"/>
+                          <w:i w:val="0"/>
+                          <w:iCs w:val="0"/>
+                          <w:noProof/>
+                        </w:rPr>
+                        <w:t xml:space="preserve"> accuracy drops off at ~71% around k = 1,000.</w:t>
+                      </w:r>
+                      <w:r>
+                        <w:rPr>
+                          <w:rFonts w:cstheme="minorHAnsi"/>
+                          <w:i w:val="0"/>
+                          <w:iCs w:val="0"/>
+                          <w:noProof/>
+                        </w:rPr>
+                        <w:t xml:space="preserve"> Optimal k = 20.</w:t>
+                      </w:r>
+                    </w:p>
+                  </w:txbxContent>
+                </v:textbox>
+              </v:shape>
+            </w:pict>
+          </mc:Fallback>
+        </mc:AlternateContent>
+      </w:r>
+    </w:p>
+    <w:p>
+      <w:pPr>
+        <w:spacing w:line="360" w:lineRule="auto"/>
+        <w:ind w:firstLine="0"/>
+        <w:rPr>
+          <w:rFonts w:cstheme="minorHAnsi"/>
+        </w:rPr>
+      </w:pPr>
+    </w:p>
+    <w:p>
+      <w:pPr>
+        <w:spacing w:line="360" w:lineRule="auto"/>
+        <w:ind w:firstLine="0"/>
+        <w:rPr>
+          <w:rFonts w:eastAsia="MS Mincho" w:cstheme="minorHAnsi"/>
+        </w:rPr>
+      </w:pPr>
+      <w:r>
+        <w:rPr>
+          <w:rFonts w:cstheme="minorHAnsi"/>
+        </w:rPr>
+        <w:lastRenderedPageBreak/>
+        <w:tab/>
+      </w:r>
+      <w:r>
+        <w:rPr>
+          <w:rFonts w:cstheme="minorHAnsi"/>
+        </w:rPr>
+        <w:t xml:space="preserve">As for weights, I adjusted the weight parameter to </w:t>
+      </w:r>
+      <w:r>
+        <w:rPr>
+          <w:rFonts w:cstheme="minorHAnsi"/>
+        </w:rPr>
+        <w:t>‘</w:t>
+      </w:r>
+      <w:r>
+        <w:rPr>
+          <w:rFonts w:cstheme="minorHAnsi"/>
+          <w:i/>
+          <w:iCs/>
+        </w:rPr>
+        <w:t>distance</w:t>
+      </w:r>
+      <w:r>
+        <w:rPr>
+          <w:rFonts w:cstheme="minorHAnsi"/>
+          <w:i/>
+          <w:iCs/>
+        </w:rPr>
+        <w:t xml:space="preserve">’, </w:t>
+      </w:r>
+      <w:r>
+        <w:rPr>
+          <w:rFonts w:cstheme="minorHAnsi"/>
+        </w:rPr>
+        <w:t>which weights each point by its’ closeness to the given instance rather than each k</w:t>
+      </w:r>
+      <w:r>
+        <w:rPr>
+          <w:rFonts w:cstheme="minorHAnsi"/>
+          <w:vertAlign w:val="subscript"/>
+        </w:rPr>
+        <w:t xml:space="preserve">i  </w:t>
+      </w:r>
+      <w:r>
+        <w:rPr>
+          <w:rFonts w:cstheme="minorHAnsi"/>
+        </w:rPr>
+        <w:t xml:space="preserve">point being equal to one another. Lastly, the distance measurement: by adjusting the power parameter in the </w:t>
+      </w:r>
+      <w:r>
+        <w:rPr>
+          <w:rFonts w:cstheme="minorHAnsi"/>
+        </w:rPr>
+        <w:t xml:space="preserve">underlying </w:t>
+      </w:r>
+      <w:r>
+        <w:rPr>
+          <w:rFonts w:cstheme="minorHAnsi"/>
+        </w:rPr>
+        <w:t xml:space="preserve">Minkowski formula to (p = 1), thus using Manhattan distance over </w:t>
+      </w:r>
+      <w:r>
+        <w:rPr>
+          <w:rFonts w:cstheme="minorHAnsi"/>
+        </w:rPr>
+        <w:t xml:space="preserve">basic Euclidean distance, the accuracy increased by about a whole percentage point. </w:t>
+      </w:r>
+      <w:r>
+        <w:rPr>
+          <w:rFonts w:cstheme="minorHAnsi"/>
+        </w:rPr>
+        <w:t xml:space="preserve">This method was also employed while training the k-NN </w:t>
+      </w:r>
+      <w:proofErr w:type="gramStart"/>
+      <w:r>
+        <w:rPr>
+          <w:rFonts w:cstheme="minorHAnsi"/>
+        </w:rPr>
+        <w:t>patients</w:t>
+      </w:r>
+      <w:proofErr w:type="gramEnd"/>
+      <w:r>
+        <w:rPr>
+          <w:rFonts w:cstheme="minorHAnsi"/>
+        </w:rPr>
+        <w:t xml:space="preserve"> classifier </w:t>
+      </w:r>
+      <w:r>
+        <w:rPr>
+          <w:rFonts w:cstheme="minorHAnsi"/>
+        </w:rPr>
+        <w:t>with oddly similar results</w:t>
+      </w:r>
+      <w:r>
+        <w:rPr>
+          <w:rFonts w:cstheme="minorHAnsi"/>
+        </w:rPr>
+        <w:t xml:space="preserve">, yielding a 4.04% gain in test accuracy (72.4% </w:t>
+      </w:r>
+      <w:r>
+        <w:rPr>
+          <w:rFonts w:cstheme="minorHAnsi" w:hint="eastAsia"/>
+        </w:rPr>
+        <w:t>→</w:t>
+      </w:r>
+      <w:r>
+        <w:rPr>
+          <w:rFonts w:eastAsia="MS Mincho" w:cstheme="minorHAnsi" w:hint="eastAsia"/>
+        </w:rPr>
+        <w:t xml:space="preserve"> </w:t>
+      </w:r>
+      <w:r>
+        <w:rPr>
+          <w:rFonts w:eastAsia="MS Mincho" w:cstheme="minorHAnsi"/>
+        </w:rPr>
+        <w:t>76.44%).</w:t>
+      </w:r>
+      <w:r>
+        <w:rPr>
+          <w:rFonts w:eastAsia="MS Mincho" w:cstheme="minorHAnsi"/>
+        </w:rPr>
+        <w:t xml:space="preserve"> </w:t>
+      </w:r>
+      <w:r>
+        <w:rPr>
+          <w:rFonts w:eastAsia="MS Mincho" w:cstheme="minorHAnsi"/>
+        </w:rPr>
+        <w:t xml:space="preserve">The </w:t>
+      </w:r>
+      <w:proofErr w:type="gramStart"/>
+      <w:r>
+        <w:rPr>
+          <w:rFonts w:eastAsia="MS Mincho" w:cstheme="minorHAnsi"/>
+        </w:rPr>
+        <w:t>patients</w:t>
+      </w:r>
+      <w:proofErr w:type="gramEnd"/>
+      <w:r>
+        <w:rPr>
+          <w:rFonts w:eastAsia="MS Mincho" w:cstheme="minorHAnsi"/>
+        </w:rPr>
+        <w:t xml:space="preserve"> classifier also had an average training time of zero seconds, which we can attribute to the relatively small size of the dataset. </w:t>
+      </w:r>
+    </w:p>
+    <w:p>
+      <w:pPr>
+        <w:spacing w:line="360" w:lineRule="auto"/>
+        <w:ind w:firstLine="0"/>
+        <w:rPr>
+          <w:rFonts w:eastAsia="MS Mincho" w:cstheme="minorHAnsi"/>
+        </w:rPr>
+      </w:pPr>
+      <w:r>
+        <w:rPr>
+          <w:rFonts w:cstheme="minorHAnsi"/>
+          <w:noProof/>
+        </w:rPr>
+        <w:drawing>
+          <wp:anchor distT="0" distB="0" distL="114300" distR="114300" simplePos="0" relativeHeight="251684864" behindDoc="1" locked="0" layoutInCell="1" allowOverlap="1" wp14:anchorId="66C300C1" wp14:editId="195D6C65">
+            <wp:simplePos x="0" y="0"/>
+            <wp:positionH relativeFrom="column">
+              <wp:posOffset>895350</wp:posOffset>
+            </wp:positionH>
+            <wp:positionV relativeFrom="paragraph">
+              <wp:posOffset>90170</wp:posOffset>
+            </wp:positionV>
+            <wp:extent cx="4179570" cy="2460314"/>
+            <wp:effectExtent l="38100" t="57150" r="49530" b="54610"/>
+            <wp:wrapNone/>
+            <wp:docPr id="5" name="Picture 5" descr="Chart, line chart&#10;&#10;Description automatically generated"/>
+            <wp:cNvGraphicFramePr>
+              <a:graphicFrameLocks xmlns:a="http://schemas.openxmlformats.org/drawingml/2006/main" noChangeAspect="1"/>
+            </wp:cNvGraphicFramePr>
+            <a:graphic xmlns:a="http://schemas.openxmlformats.org/drawingml/2006/main">
+              <a:graphicData uri="http://schemas.openxmlformats.org/drawingml/2006/picture">
+                <pic:pic xmlns:pic="http://schemas.openxmlformats.org/drawingml/2006/picture">
+                  <pic:nvPicPr>
+                    <pic:cNvPr id="5" name="Picture 5" descr="Chart, line chart&#10;&#10;Description automatically generated"/>
+                    <pic:cNvPicPr/>
+                  </pic:nvPicPr>
+                  <pic:blipFill>
+                    <a:blip r:embed="rId18">
+                      <a:extLst>
+                        <a:ext uri="{28A0092B-C50C-407E-A947-70E740481C1C}">
+                          <a14:useLocalDpi xmlns:a14="http://schemas.microsoft.com/office/drawing/2010/main" val="0"/>
+                        </a:ext>
+                      </a:extLst>
+                    </a:blip>
+                    <a:stretch>
+                      <a:fillRect/>
+                    </a:stretch>
+                  </pic:blipFill>
+                  <pic:spPr>
+                    <a:xfrm>
+                      <a:off x="0" y="0"/>
+                      <a:ext cx="4179570" cy="2460314"/>
+                    </a:xfrm>
+                    <a:prstGeom prst="rect">
+                      <a:avLst/>
+                    </a:prstGeom>
+                    <a:scene3d>
+                      <a:camera prst="orthographicFront"/>
+                      <a:lightRig rig="threePt" dir="t"/>
+                    </a:scene3d>
+                    <a:sp3d>
+                      <a:bevelT prst="relaxedInset"/>
+                    </a:sp3d>
+                  </pic:spPr>
+                </pic:pic>
+              </a:graphicData>
+            </a:graphic>
+            <wp14:sizeRelH relativeFrom="margin">
+              <wp14:pctWidth>0</wp14:pctWidth>
+            </wp14:sizeRelH>
+            <wp14:sizeRelV relativeFrom="margin">
+              <wp14:pctHeight>0</wp14:pctHeight>
+            </wp14:sizeRelV>
+          </wp:anchor>
+        </w:drawing>
+      </w:r>
+    </w:p>
+    <w:p>
+      <w:pPr>
+        <w:spacing w:line="360" w:lineRule="auto"/>
+        <w:ind w:firstLine="0"/>
+        <w:rPr>
+          <w:rFonts w:eastAsia="MS Mincho" w:cstheme="minorHAnsi"/>
+        </w:rPr>
+      </w:pPr>
+    </w:p>
+    <w:p>
+      <w:pPr>
+        <w:spacing w:line="360" w:lineRule="auto"/>
+        <w:ind w:firstLine="0"/>
+        <w:rPr>
+          <w:rFonts w:eastAsia="MS Mincho" w:cstheme="minorHAnsi"/>
+        </w:rPr>
+      </w:pPr>
+    </w:p>
+    <w:p>
+      <w:pPr>
+        <w:spacing w:line="360" w:lineRule="auto"/>
+        <w:ind w:firstLine="0"/>
+        <w:rPr>
+          <w:rFonts w:eastAsia="MS Mincho" w:cstheme="minorHAnsi"/>
+        </w:rPr>
+      </w:pPr>
+    </w:p>
+    <w:p>
+      <w:pPr>
+        <w:spacing w:line="360" w:lineRule="auto"/>
+        <w:ind w:firstLine="0"/>
+        <w:rPr>
+          <w:rFonts w:eastAsia="MS Mincho" w:cstheme="minorHAnsi"/>
+        </w:rPr>
+      </w:pPr>
+    </w:p>
+    <w:p>
+      <w:pPr>
+        <w:spacing w:line="360" w:lineRule="auto"/>
+        <w:ind w:firstLine="0"/>
+        <w:rPr>
+          <w:rFonts w:eastAsia="MS Mincho" w:cstheme="minorHAnsi"/>
+        </w:rPr>
+      </w:pPr>
+    </w:p>
+    <w:p>
+      <w:pPr>
+        <w:spacing w:line="360" w:lineRule="auto"/>
+        <w:ind w:firstLine="0"/>
+        <w:rPr>
+          <w:rFonts w:eastAsia="MS Mincho" w:cstheme="minorHAnsi"/>
+        </w:rPr>
+      </w:pPr>
+    </w:p>
+    <w:p>
+      <w:pPr>
+        <w:spacing w:line="360" w:lineRule="auto"/>
+        <w:ind w:firstLine="0"/>
+        <w:rPr>
+          <w:rFonts w:eastAsia="MS Mincho" w:cstheme="minorHAnsi"/>
+        </w:rPr>
+      </w:pPr>
+    </w:p>
+    <w:p>
+      <w:pPr>
+        <w:spacing w:line="360" w:lineRule="auto"/>
+        <w:ind w:firstLine="0"/>
+        <w:rPr>
+          <w:rFonts w:eastAsia="MS Mincho" w:cstheme="minorHAnsi"/>
+        </w:rPr>
+      </w:pPr>
+    </w:p>
+    <w:p>
+      <w:pPr>
+        <w:spacing w:line="360" w:lineRule="auto"/>
+        <w:ind w:firstLine="0"/>
+        <w:rPr>
+          <w:rFonts w:eastAsia="MS Mincho" w:cstheme="minorHAnsi"/>
+        </w:rPr>
+      </w:pPr>
+    </w:p>
+    <w:p>
+      <w:pPr>
+        <w:spacing w:line="360" w:lineRule="auto"/>
+        <w:ind w:firstLine="0"/>
+        <w:rPr>
+          <w:rFonts w:eastAsia="MS Mincho" w:cstheme="minorHAnsi"/>
+        </w:rPr>
+      </w:pPr>
+      <w:r>
+        <w:rPr>
+          <w:noProof/>
+        </w:rPr>
+        <mc:AlternateContent>
+          <mc:Choice Requires="wps">
+            <w:drawing>
+              <wp:anchor distT="0" distB="0" distL="114300" distR="114300" simplePos="0" relativeHeight="251701248" behindDoc="1" locked="0" layoutInCell="1" allowOverlap="1" wp14:anchorId="1F541D10" wp14:editId="2840EDE2">
+                <wp:simplePos x="0" y="0"/>
+                <wp:positionH relativeFrom="column">
+                  <wp:posOffset>701040</wp:posOffset>
+                </wp:positionH>
+                <wp:positionV relativeFrom="paragraph">
+                  <wp:posOffset>22860</wp:posOffset>
+                </wp:positionV>
+                <wp:extent cx="4549140" cy="396240"/>
+                <wp:effectExtent l="0" t="0" r="3810" b="3810"/>
+                <wp:wrapNone/>
+                <wp:docPr id="28" name="Text Box 28"/>
+                <wp:cNvGraphicFramePr/>
+                <a:graphic xmlns:a="http://schemas.openxmlformats.org/drawingml/2006/main">
+                  <a:graphicData uri="http://schemas.microsoft.com/office/word/2010/wordprocessingShape">
+                    <wps:wsp>
+                      <wps:cNvSpPr txBox="1"/>
+                      <wps:spPr>
+                        <a:xfrm>
+                          <a:off x="0" y="0"/>
+                          <a:ext cx="4549140" cy="396240"/>
+                        </a:xfrm>
+                        <a:prstGeom prst="rect">
+                          <a:avLst/>
+                        </a:prstGeom>
+                        <a:solidFill>
+                          <a:prstClr val="white"/>
+                        </a:solidFill>
+                        <a:ln>
+                          <a:noFill/>
+                        </a:ln>
+                      </wps:spPr>
+                      <wps:txbx>
+                        <w:txbxContent>
+                          <w:p>
+                            <w:pPr>
+                              <w:pStyle w:val="Caption"/>
+                              <w:jc w:val="center"/>
+                              <w:rPr>
+                                <w:rFonts w:cstheme="minorHAnsi"/>
+                                <w:i w:val="0"/>
+                                <w:iCs w:val="0"/>
+                                <w:noProof/>
+                                <w:sz w:val="24"/>
+                                <w:szCs w:val="24"/>
+                              </w:rPr>
+                            </w:pPr>
+                            <w:r>
+                              <w:rPr>
+                                <w:rFonts w:cstheme="minorHAnsi"/>
+                                <w:b/>
+                                <w:bCs/>
+                                <w:noProof/>
+                              </w:rPr>
+                              <w:t>Figure 4.</w:t>
+                            </w:r>
+                            <w:r>
+                              <w:rPr>
+                                <w:rFonts w:cstheme="minorHAnsi"/>
+                                <w:b/>
+                                <w:bCs/>
+                                <w:noProof/>
+                              </w:rPr>
+                              <w:t>2</w:t>
+                            </w:r>
+                            <w:r>
+                              <w:rPr>
+                                <w:rFonts w:cstheme="minorHAnsi"/>
+                                <w:i w:val="0"/>
+                                <w:iCs w:val="0"/>
+                                <w:noProof/>
+                              </w:rPr>
+                              <w:t>: Accuracy of</w:t>
+                            </w:r>
+                            <w:r>
+                              <w:rPr>
+                                <w:rFonts w:cstheme="minorHAnsi"/>
+                                <w:i w:val="0"/>
+                                <w:iCs w:val="0"/>
+                                <w:noProof/>
+                              </w:rPr>
+                              <w:t xml:space="preserve"> Diabetes</w:t>
+                            </w:r>
+                            <w:r>
+                              <w:rPr>
+                                <w:rFonts w:cstheme="minorHAnsi"/>
+                                <w:i w:val="0"/>
+                                <w:iCs w:val="0"/>
+                                <w:noProof/>
+                              </w:rPr>
+                              <w:t xml:space="preserve"> Classification as a function of the value k. </w:t>
+                            </w:r>
+                            <w:r>
+                              <w:rPr>
+                                <w:rFonts w:cstheme="minorHAnsi"/>
+                                <w:i w:val="0"/>
+                                <w:iCs w:val="0"/>
+                                <w:noProof/>
+                              </w:rPr>
+                              <w:t>Includes base and tuned models, drops off around k = 200 (65.10%, 67.84%)</w:t>
+                            </w:r>
+                          </w:p>
+                        </w:txbxContent>
+                      </wps:txbx>
+                      <wps:bodyPr rot="0" spcFirstLastPara="0" vertOverflow="overflow" horzOverflow="overflow" vert="horz" wrap="square" lIns="0" tIns="0" rIns="0" bIns="0" numCol="1" spcCol="0" rtlCol="0" fromWordArt="0" anchor="t" anchorCtr="0" forceAA="0" compatLnSpc="1">
+                        <a:prstTxWarp prst="textNoShape">
+                          <a:avLst/>
+                        </a:prstTxWarp>
+                        <a:noAutofit/>
+                      </wps:bodyPr>
+                    </wps:wsp>
+                  </a:graphicData>
+                </a:graphic>
+                <wp14:sizeRelH relativeFrom="margin">
+                  <wp14:pctWidth>0</wp14:pctWidth>
+                </wp14:sizeRelH>
+                <wp14:sizeRelV relativeFrom="margin">
+                  <wp14:pctHeight>0</wp14:pctHeight>
+                </wp14:sizeRelV>
+              </wp:anchor>
+            </w:drawing>
+          </mc:Choice>
+          <mc:Fallback>
+            <w:pict>
+              <v:shape w14:anchorId="1F541D10" id="Text Box 28" o:spid="_x0000_s1035" type="#_x0000_t202" style="position:absolute;margin-left:55.2pt;margin-top:1.8pt;width:358.2pt;height:31.2pt;z-index:-251615232;visibility:visible;mso-wrap-style:square;mso-width-percent:0;mso-height-percent:0;mso-wrap-distance-left:9pt;mso-wrap-distance-top:0;mso-wrap-distance-right:9pt;mso-wrap-distance-bottom:0;mso-position-horizontal:absolute;mso-position-horizontal-relative:text;mso-position-vertical:absolute;mso-position-vertical-relative:text;mso-width-percent:0;mso-height-percent:0;mso-width-relative:margin;mso-height-relative:margin;v-text-anchor:top" o:gfxdata="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" stroked="f">
+                <v:textbox inset="0,0,0,0">
+                  <w:txbxContent>
+                    <w:p>
+                      <w:pPr>
+                        <w:pStyle w:val="Caption"/>
+                        <w:jc w:val="center"/>
+                        <w:rPr>
+                          <w:rFonts w:cstheme="minorHAnsi"/>
+                          <w:i w:val="0"/>
+                          <w:iCs w:val="0"/>
+                          <w:noProof/>
+                          <w:sz w:val="24"/>
+                          <w:szCs w:val="24"/>
+                        </w:rPr>
+                      </w:pPr>
+                      <w:r>
+                        <w:rPr>
+                          <w:rFonts w:cstheme="minorHAnsi"/>
+                          <w:b/>
+                          <w:bCs/>
+                          <w:noProof/>
+                        </w:rPr>
+                        <w:t>Figure 4.</w:t>
+                      </w:r>
+                      <w:r>
+                        <w:rPr>
+                          <w:rFonts w:cstheme="minorHAnsi"/>
+                          <w:b/>
+                          <w:bCs/>
+                          <w:noProof/>
+                        </w:rPr>
+                        <w:t>2</w:t>
+                      </w:r>
+                      <w:r>
+                        <w:rPr>
+                          <w:rFonts w:cstheme="minorHAnsi"/>
+                          <w:i w:val="0"/>
+                          <w:iCs w:val="0"/>
+                          <w:noProof/>
+                        </w:rPr>
+                        <w:t>: Accuracy of</w:t>
+                      </w:r>
+                      <w:r>
+                        <w:rPr>
+                          <w:rFonts w:cstheme="minorHAnsi"/>
+                          <w:i w:val="0"/>
+                          <w:iCs w:val="0"/>
+                          <w:noProof/>
+                        </w:rPr>
+                        <w:t xml:space="preserve"> Diabetes</w:t>
+                      </w:r>
+                      <w:r>
+                        <w:rPr>
+                          <w:rFonts w:cstheme="minorHAnsi"/>
+                          <w:i w:val="0"/>
+                          <w:iCs w:val="0"/>
+                          <w:noProof/>
+                        </w:rPr>
+                        <w:t xml:space="preserve"> Classification as a function of the value k. </w:t>
+                      </w:r>
+                      <w:r>
+                        <w:rPr>
+                          <w:rFonts w:cstheme="minorHAnsi"/>
+                          <w:i w:val="0"/>
+                          <w:iCs w:val="0"/>
+                          <w:noProof/>
+                        </w:rPr>
+                        <w:t>Includes base and tuned models, drops off around k = 200 (65.10%, 67.84%)</w:t>
+                      </w:r>
+                    </w:p>
+                  </w:txbxContent>
+                </v:textbox>
+              </v:shape>
+            </w:pict>
+          </mc:Fallback>
+        </mc:AlternateContent>
+      </w:r>
+    </w:p>
+    <w:p>
+      <w:pPr>
+        <w:spacing w:line="360" w:lineRule="auto"/>
+        <w:ind w:firstLine="0"/>
+        <w:rPr>
+          <w:rFonts w:eastAsia="MS Mincho" w:cstheme="minorHAnsi"/>
+        </w:rPr>
+      </w:pPr>
+    </w:p>
+    <w:p>
+      <w:pPr>
+        <w:spacing w:line="360" w:lineRule="auto"/>
+        <w:ind w:firstLine="0"/>
+        <w:rPr>
+          <w:rFonts w:eastAsia="MS Mincho" w:cstheme="minorHAnsi"/>
+        </w:rPr>
+      </w:pPr>
+      <w:r>
+        <w:rPr>
+          <w:rFonts w:eastAsia="MS Mincho" w:cstheme="minorHAnsi"/>
+        </w:rPr>
+        <w:tab/>
+      </w:r>
+      <w:r>
+        <w:rPr>
+          <w:rFonts w:eastAsia="MS Mincho" w:cstheme="minorHAnsi"/>
+        </w:rPr>
+        <w:t xml:space="preserve">Of all the adjustments made to </w:t>
+      </w:r>
+      <w:r>
+        <w:rPr>
+          <w:rFonts w:eastAsia="MS Mincho" w:cstheme="minorHAnsi"/>
+          <w:i/>
+          <w:iCs/>
+        </w:rPr>
+        <w:t>sci-kit learn</w:t>
+      </w:r>
+      <w:r>
+        <w:rPr>
+          <w:rFonts w:eastAsia="MS Mincho" w:cstheme="minorHAnsi"/>
+        </w:rPr>
+        <w:t xml:space="preserve">’s k-NN given the domain, the </w:t>
+      </w:r>
+      <w:r>
+        <w:rPr>
+          <w:rFonts w:eastAsia="MS Mincho" w:cstheme="minorHAnsi"/>
+        </w:rPr>
+        <w:t xml:space="preserve">boost from the </w:t>
+      </w:r>
+      <w:r>
+        <w:rPr>
+          <w:rFonts w:eastAsia="MS Mincho" w:cstheme="minorHAnsi"/>
+        </w:rPr>
+        <w:t>Manhattan distance switch is the one which I can not account for, and it likely would not make such a difference in a scaled environment. Nonetheless, it is evident that some deep trait of these datasets, or an error in calculation, cause Manhattan distance to produce superior test results with little known drawback.</w:t>
+      </w:r>
+      <w:r>
+        <w:rPr>
+          <w:rFonts w:eastAsia="MS Mincho" w:cstheme="minorHAnsi"/>
+        </w:rPr>
+        <w:t xml:space="preserve"> The final important metric about k-NN in this context was its run-time. Although both k-NN learners boasted relatively insignificant training times under a second, the k-NN e-mail classifier took exceptionally long to run each time the code was executed. While this is unavoidable to an extent due to the large dataset itself, it </w:t>
+      </w:r>
+      <w:r>
+        <w:rPr>
+          <w:rFonts w:eastAsia="MS Mincho" w:cstheme="minorHAnsi"/>
+        </w:rPr>
+        <w:t xml:space="preserve">took far longer to run than any other learner, even the e-mail neural nets which took 30+ seconds each to train. This is the reason as to why base accuracy as a function of k was not recorded in this study, as it exceeded </w:t>
+      </w:r>
+      <w:r>
+        <w:rPr>
+          <w:rFonts w:eastAsia="MS Mincho" w:cstheme="minorHAnsi"/>
+        </w:rPr>
+        <w:lastRenderedPageBreak/>
+        <w:t xml:space="preserve">the time frame. This </w:t>
+      </w:r>
+      <w:r>
+        <w:rPr>
+          <w:rFonts w:eastAsia="MS Mincho" w:cstheme="minorHAnsi"/>
+        </w:rPr>
+        <w:t>speaks volumes to the nature of the k-NN algorithm as a ‘lazy learning’</w:t>
+      </w:r>
+      <w:r>
+        <w:rPr>
+          <w:rFonts w:eastAsia="MS Mincho" w:cstheme="minorHAnsi"/>
+        </w:rPr>
+        <w:t xml:space="preserve"> algorithm, which does not do any calculations until explicitly asked to.</w:t>
+      </w:r>
+    </w:p>
+    <w:p>
+      <w:pPr>
+        <w:spacing w:line="360" w:lineRule="auto"/>
+        <w:ind w:firstLine="0"/>
+        <w:rPr>
+          <w:rFonts w:cstheme="minorHAnsi"/>
+        </w:rPr>
+      </w:pPr>
+    </w:p>
+    <w:p>
+      <w:pPr>
+        <w:spacing w:line="360" w:lineRule="auto"/>
+        <w:ind w:firstLine="0"/>
+        <w:rPr>
+          <w:rFonts w:cstheme="minorHAnsi"/>
+        </w:rPr>
+      </w:pPr>
+      <w:r>
+        <w:rPr>
+          <w:rFonts w:cstheme="minorHAnsi"/>
+          <w:noProof/>
+        </w:rPr>
+        <w:drawing>
+          <wp:anchor distT="0" distB="0" distL="114300" distR="114300" simplePos="0" relativeHeight="251685888" behindDoc="1" locked="0" layoutInCell="1" allowOverlap="1" wp14:anchorId="1AC1A236" wp14:editId="353D03E8">
+            <wp:simplePos x="0" y="0"/>
+            <wp:positionH relativeFrom="column">
+              <wp:posOffset>3573780</wp:posOffset>
+            </wp:positionH>
+            <wp:positionV relativeFrom="paragraph">
+              <wp:posOffset>5373</wp:posOffset>
+            </wp:positionV>
+            <wp:extent cx="2811780" cy="2415247"/>
+            <wp:effectExtent l="0" t="0" r="7620" b="4445"/>
+            <wp:wrapNone/>
+            <wp:docPr id="11" name="Picture 11" descr="Chart, treemap chart&#10;&#10;Description automatically generated"/>
+            <wp:cNvGraphicFramePr>
+              <a:graphicFrameLocks xmlns:a="http://schemas.openxmlformats.org/drawingml/2006/main" noChangeAspect="1"/>
+            </wp:cNvGraphicFramePr>
+            <a:graphic xmlns:a="http://schemas.openxmlformats.org/drawingml/2006/main">
+              <a:graphicData uri="http://schemas.openxmlformats.org/drawingml/2006/picture">
+                <pic:pic xmlns:pic="http://schemas.openxmlformats.org/drawingml/2006/picture">
+                  <pic:nvPicPr>
+                    <pic:cNvPr id="11" name="Picture 11" descr="Chart, treemap chart&#10;&#10;Description automatically generated"/>
+                    <pic:cNvPicPr/>
+                  </pic:nvPicPr>
+                  <pic:blipFill rotWithShape="1">
+                    <a:blip r:embed="rId19">
+                      <a:extLst>
+                        <a:ext uri="{28A0092B-C50C-407E-A947-70E740481C1C}">
+                          <a14:useLocalDpi xmlns:a14="http://schemas.microsoft.com/office/drawing/2010/main" val="0"/>
+                        </a:ext>
+                      </a:extLst>
+                    </a:blip>
+                    <a:srcRect l="7758" t="3792" r="12475" b="4834"/>
+                    <a:stretch/>
+                  </pic:blipFill>
+                  <pic:spPr bwMode="auto">
+                    <a:xfrm>
+                      <a:off x="0" y="0"/>
+                      <a:ext cx="2812576" cy="2415931"/>
+                    </a:xfrm>
+                    <a:prstGeom prst="rect">
+                      <a:avLst/>
+                    </a:prstGeom>
+                    <a:ln>
+                      <a:noFill/>
+                    </a:ln>
+                    <a:extLst>
+                      <a:ext uri="{53640926-AAD7-44D8-BBD7-CCE9431645EC}">
+                        <a14:shadowObscured xmlns:a14="http://schemas.microsoft.com/office/drawing/2010/main"/>
+                      </a:ext>
+                    </a:extLst>
+                  </pic:spPr>
+                </pic:pic>
+              </a:graphicData>
+            </a:graphic>
+            <wp14:sizeRelH relativeFrom="margin">
+              <wp14:pctWidth>0</wp14:pctWidth>
+            </wp14:sizeRelH>
+            <wp14:sizeRelV relativeFrom="margin">
+              <wp14:pctHeight>0</wp14:pctHeight>
+            </wp14:sizeRelV>
+          </wp:anchor>
+        </w:drawing>
+      </w:r>
+      <w:r>
+        <w:rPr>
+          <w:rFonts w:cstheme="minorHAnsi"/>
+          <w:noProof/>
+        </w:rPr>
+        <w:drawing>
+          <wp:anchor distT="0" distB="0" distL="114300" distR="114300" simplePos="0" relativeHeight="251687936" behindDoc="1" locked="0" layoutInCell="1" allowOverlap="1" wp14:anchorId="040AC668" wp14:editId="06BDA498">
+            <wp:simplePos x="0" y="0"/>
+            <wp:positionH relativeFrom="column">
+              <wp:posOffset>-226695</wp:posOffset>
+            </wp:positionH>
+            <wp:positionV relativeFrom="paragraph">
+              <wp:posOffset>78105</wp:posOffset>
+            </wp:positionV>
+            <wp:extent cx="2750185" cy="2303145"/>
+            <wp:effectExtent l="0" t="0" r="0" b="1905"/>
+            <wp:wrapNone/>
+            <wp:docPr id="19" name="Picture 19" descr="Chart, treemap chart&#10;&#10;Description automatically generated"/>
+            <wp:cNvGraphicFramePr>
+              <a:graphicFrameLocks xmlns:a="http://schemas.openxmlformats.org/drawingml/2006/main" noChangeAspect="1"/>
+            </wp:cNvGraphicFramePr>
+            <a:graphic xmlns:a="http://schemas.openxmlformats.org/drawingml/2006/main">
+              <a:graphicData uri="http://schemas.openxmlformats.org/drawingml/2006/picture">
+                <pic:pic xmlns:pic="http://schemas.openxmlformats.org/drawingml/2006/picture">
+                  <pic:nvPicPr>
+                    <pic:cNvPr id="19" name="Picture 19" descr="Chart, treemap chart&#10;&#10;Description automatically generated"/>
+                    <pic:cNvPicPr/>
+                  </pic:nvPicPr>
+                  <pic:blipFill rotWithShape="1">
+                    <a:blip r:embed="rId20">
+                      <a:extLst>
+                        <a:ext uri="{28A0092B-C50C-407E-A947-70E740481C1C}">
+                          <a14:useLocalDpi xmlns:a14="http://schemas.microsoft.com/office/drawing/2010/main" val="0"/>
+                        </a:ext>
+                      </a:extLst>
+                    </a:blip>
+                    <a:srcRect l="6935" t="4622" r="12226" b="5110"/>
+                    <a:stretch/>
+                  </pic:blipFill>
+                  <pic:spPr bwMode="auto">
+                    <a:xfrm>
+                      <a:off x="0" y="0"/>
+                      <a:ext cx="2750185" cy="2303145"/>
+                    </a:xfrm>
+                    <a:prstGeom prst="rect">
+                      <a:avLst/>
+                    </a:prstGeom>
+                    <a:ln>
+                      <a:noFill/>
+                    </a:ln>
+                    <a:extLst>
+                      <a:ext uri="{53640926-AAD7-44D8-BBD7-CCE9431645EC}">
+                        <a14:shadowObscured xmlns:a14="http://schemas.microsoft.com/office/drawing/2010/main"/>
+                      </a:ext>
+                    </a:extLst>
+                  </pic:spPr>
+                </pic:pic>
+              </a:graphicData>
+            </a:graphic>
+            <wp14:sizeRelH relativeFrom="margin">
+              <wp14:pctWidth>0</wp14:pctWidth>
+            </wp14:sizeRelH>
+            <wp14:sizeRelV relativeFrom="margin">
+              <wp14:pctHeight>0</wp14:pctHeight>
+            </wp14:sizeRelV>
+          </wp:anchor>
+        </w:drawing>
+      </w:r>
+    </w:p>
+    <w:p>
+      <w:pPr>
+        <w:spacing w:line="360" w:lineRule="auto"/>
+        <w:ind w:firstLine="0"/>
+        <w:rPr>
+          <w:rFonts w:cstheme="minorHAnsi"/>
+          <w:noProof/>
+        </w:rPr>
+      </w:pPr>
+    </w:p>
+    <w:p>
+      <w:pPr>
+        <w:spacing w:line="360" w:lineRule="auto"/>
+        <w:ind w:firstLine="0"/>
+        <w:rPr>
+          <w:rFonts w:cstheme="minorHAnsi"/>
+        </w:rPr>
+      </w:pPr>
+      <w:r>
+        <w:rPr>
+          <w:rFonts w:cstheme="minorHAnsi"/>
+        </w:rPr>
+        <w:tab/>
+      </w:r>
+      <w:r>
+        <w:rPr>
+          <w:rFonts w:cstheme="minorHAnsi"/>
+        </w:rPr>
+        <w:tab/>
+      </w:r>
+      <w:r>
+        <w:rPr>
+          <w:rFonts w:cstheme="minorHAnsi"/>
+        </w:rPr>
+        <w:tab/>
+      </w:r>
+      <w:r>
+        <w:rPr>
+          <w:rFonts w:cstheme="minorHAnsi"/>
+        </w:rPr>
+        <w:tab/>
+      </w:r>
+      <w:r>
+        <w:rPr>
+          <w:rFonts w:cstheme="minorHAnsi"/>
+        </w:rPr>
+        <w:tab/>
+        <w:t xml:space="preserve">            </w:t>
+      </w:r>
+    </w:p>
+    <w:p>
+      <w:pPr>
+        <w:spacing w:line="360" w:lineRule="auto"/>
+        <w:ind w:firstLine="0"/>
+        <w:rPr>
+          <w:rFonts w:cstheme="minorHAnsi"/>
+        </w:rPr>
+      </w:pPr>
+    </w:p>
+    <w:p>
+      <w:pPr>
+        <w:spacing w:line="360" w:lineRule="auto"/>
+        <w:ind w:firstLine="0"/>
+        <w:rPr>
+          <w:rFonts w:cstheme="minorHAnsi"/>
+        </w:rPr>
+      </w:pPr>
+    </w:p>
+    <w:p>
+      <w:pPr>
+        <w:spacing w:line="360" w:lineRule="auto"/>
+        <w:ind w:firstLine="0"/>
+        <w:rPr>
+          <w:rFonts w:cstheme="minorHAnsi"/>
+        </w:rPr>
+      </w:pPr>
+    </w:p>
+    <w:p>
+      <w:pPr>
+        <w:spacing w:line="360" w:lineRule="auto"/>
+        <w:ind w:firstLine="0"/>
+        <w:rPr>
+          <w:rFonts w:cstheme="minorHAnsi"/>
+        </w:rPr>
+      </w:pPr>
+    </w:p>
+    <w:p>
+      <w:pPr>
+        <w:spacing w:line="360" w:lineRule="auto"/>
+        <w:ind w:firstLine="0"/>
+        <w:rPr>
+          <w:rFonts w:cstheme="minorHAnsi"/>
+          <w:noProof/>
+        </w:rPr>
+      </w:pPr>
+    </w:p>
+    <w:p>
+      <w:pPr>
+        <w:spacing w:line="360" w:lineRule="auto"/>
+        <w:ind w:firstLine="0"/>
+        <w:rPr>
+          <w:rFonts w:cstheme="minorHAnsi"/>
+          <w:noProof/>
+        </w:rPr>
+      </w:pPr>
+    </w:p>
+    <w:p>
+      <w:pPr>
+        <w:spacing w:line="360" w:lineRule="auto"/>
+        <w:ind w:firstLine="0"/>
+        <w:rPr>
+          <w:rFonts w:cstheme="minorHAnsi"/>
+        </w:rPr>
+      </w:pPr>
+      <w:r>
+        <w:rPr>
+          <w:noProof/>
+        </w:rPr>
+        <mc:AlternateContent>
+          <mc:Choice Requires="wps">
+            <w:drawing>
+              <wp:anchor distT="0" distB="0" distL="114300" distR="114300" simplePos="0" relativeHeight="251703296" behindDoc="1" locked="0" layoutInCell="1" allowOverlap="1" wp14:anchorId="31C0EDBA" wp14:editId="08DAB3B0">
+                <wp:simplePos x="0" y="0"/>
+                <wp:positionH relativeFrom="column">
+                  <wp:posOffset>784860</wp:posOffset>
+                </wp:positionH>
+                <wp:positionV relativeFrom="paragraph">
+                  <wp:posOffset>64770</wp:posOffset>
+                </wp:positionV>
+                <wp:extent cx="4594860" cy="205740"/>
+                <wp:effectExtent l="0" t="0" r="0" b="3810"/>
+                <wp:wrapNone/>
+                <wp:docPr id="29" name="Text Box 29"/>
+                <wp:cNvGraphicFramePr/>
+                <a:graphic xmlns:a="http://schemas.openxmlformats.org/drawingml/2006/main">
+                  <a:graphicData uri="http://schemas.microsoft.com/office/word/2010/wordprocessingShape">
+                    <wps:wsp>
+                      <wps:cNvSpPr txBox="1"/>
+                      <wps:spPr>
+                        <a:xfrm>
+                          <a:off x="0" y="0"/>
+                          <a:ext cx="4594860" cy="205740"/>
+                        </a:xfrm>
+                        <a:prstGeom prst="rect">
+                          <a:avLst/>
+                        </a:prstGeom>
+                        <a:solidFill>
+                          <a:prstClr val="white"/>
+                        </a:solidFill>
+                        <a:ln>
+                          <a:noFill/>
+                        </a:ln>
+                      </wps:spPr>
+                      <wps:txbx>
+                        <w:txbxContent>
+                          <w:p>
+                            <w:pPr>
+                              <w:pStyle w:val="Caption"/>
+                              <w:jc w:val="center"/>
+                            </w:pPr>
+                            <w:r>
+                              <w:rPr>
+                                <w:b/>
+                                <w:bCs/>
+                              </w:rPr>
+                              <w:t>Figures</w:t>
+                            </w:r>
+                            <w:r>
+                              <w:rPr>
+                                <w:b/>
+                                <w:bCs/>
+                              </w:rPr>
+                              <w:t xml:space="preserve"> 4.3,</w:t>
+                            </w:r>
+                            <w:r>
+                              <w:rPr>
+                                <w:b/>
+                                <w:bCs/>
+                              </w:rPr>
+                              <w:t xml:space="preserve"> </w:t>
+                            </w:r>
+                            <w:r>
+                              <w:rPr>
+                                <w:b/>
+                                <w:bCs/>
+                              </w:rPr>
+                              <w:t>4.4</w:t>
+                            </w:r>
+                            <w:r>
+                              <w:t>:</w:t>
+                            </w:r>
+                            <w:r>
+                              <w:t xml:space="preserve"> k-Nearest Neighbor Classification -</w:t>
+                            </w:r>
+                            <w:r>
+                              <w:t xml:space="preserve"> Confusion Matrices </w:t>
+                            </w:r>
+                          </w:p>
+                        </w:txbxContent>
+                      </wps:txbx>
+                      <wps:bodyPr rot="0" spcFirstLastPara="0" vertOverflow="overflow" horzOverflow="overflow" vert="horz" wrap="square" lIns="0" tIns="0" rIns="0" bIns="0" numCol="1" spcCol="0" rtlCol="0" fromWordArt="0" anchor="t" anchorCtr="0" forceAA="0" compatLnSpc="1">
+                        <a:prstTxWarp prst="textNoShape">
+                          <a:avLst/>
+                        </a:prstTxWarp>
+                        <a:noAutofit/>
+                      </wps:bodyPr>
+                    </wps:wsp>
+                  </a:graphicData>
+                </a:graphic>
+                <wp14:sizeRelH relativeFrom="margin">
+                  <wp14:pctWidth>0</wp14:pctWidth>
+                </wp14:sizeRelH>
+                <wp14:sizeRelV relativeFrom="margin">
+                  <wp14:pctHeight>0</wp14:pctHeight>
+                </wp14:sizeRelV>
+              </wp:anchor>
+            </w:drawing>
+          </mc:Choice>
+          <mc:Fallback>
+            <w:pict>
+              <v:shape w14:anchorId="31C0EDBA" id="Text Box 29" o:spid="_x0000_s1036" type="#_x0000_t202" style="position:absolute;margin-left:61.8pt;margin-top:5.1pt;width:361.8pt;height:16.2pt;z-index:-251613184;visibility:visible;mso-wrap-style:square;mso-width-percent:0;mso-height-percent:0;mso-wrap-distance-left:9pt;mso-wrap-distance-top:0;mso-wrap-distance-right:9pt;mso-wrap-distance-bottom:0;mso-position-horizontal:absolute;mso-position-horizontal-relative:text;mso-position-vertical:absolute;mso-position-vertical-relative:text;mso-width-percent:0;mso-height-percent:0;mso-width-relative:margin;mso-height-relative:margin;v-text-anchor:top" o:gfxdata="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" stroked="f">
+                <v:textbox inset="0,0,0,0">
+                  <w:txbxContent>
+                    <w:p>
+                      <w:pPr>
+                        <w:pStyle w:val="Caption"/>
+                        <w:jc w:val="center"/>
+                      </w:pPr>
+                      <w:r>
+                        <w:rPr>
+                          <w:b/>
+                          <w:bCs/>
+                        </w:rPr>
+                        <w:t>Figures</w:t>
+                      </w:r>
+                      <w:r>
+                        <w:rPr>
+                          <w:b/>
+                          <w:bCs/>
+                        </w:rPr>
+                        <w:t xml:space="preserve"> 4.3,</w:t>
+                      </w:r>
+                      <w:r>
+                        <w:rPr>
+                          <w:b/>
+                          <w:bCs/>
+                        </w:rPr>
+                        <w:t xml:space="preserve"> </w:t>
+                      </w:r>
+                      <w:r>
+                        <w:rPr>
+                          <w:b/>
+                          <w:bCs/>
+                        </w:rPr>
+                        <w:t>4.4</w:t>
+                      </w:r>
+                      <w:r>
+                        <w:t>:</w:t>
+                      </w:r>
+                      <w:r>
+                        <w:t xml:space="preserve"> k-Nearest Neighbor Classification -</w:t>
+                      </w:r>
+                      <w:r>
+                        <w:t xml:space="preserve"> Confusion Matrices </w:t>
+                      </w:r>
+                    </w:p>
+                  </w:txbxContent>
+                </v:textbox>
+              </v:shape>
+            </w:pict>
+          </mc:Fallback>
+        </mc:AlternateContent>
+      </w:r>
+    </w:p>
+    <w:p>
+      <w:pPr>
+        <w:spacing w:line="360" w:lineRule="auto"/>
+        <w:ind w:firstLine="0"/>
+        <w:rPr>
+          <w:rFonts w:cstheme="minorHAnsi"/>
+        </w:rPr>
+      </w:pPr>
+    </w:p>
+    <w:p>
+      <w:pPr>
+        <w:spacing w:line="360" w:lineRule="auto"/>
+        <w:ind w:firstLine="0"/>
+        <w:rPr>
+          <w:rFonts w:cstheme="minorHAnsi"/>
+          <w:b/>
+          <w:bCs/>
+          <w:u w:val="single"/>
+        </w:rPr>
+      </w:pPr>
+      <w:r>
+        <w:rPr>
+          <w:rFonts w:cstheme="minorHAnsi"/>
+          <w:b/>
+          <w:bCs/>
+          <w:u w:val="single"/>
+        </w:rPr>
+        <w:t>Random Forest:</w:t>
+      </w:r>
+    </w:p>
+    <w:p>
+      <w:pPr>
+        <w:spacing w:line="360" w:lineRule="auto"/>
+        <w:ind w:firstLine="0"/>
+        <w:rPr>
+          <w:rFonts w:cstheme="minorHAnsi"/>
+        </w:rPr>
+      </w:pPr>
+      <w:r>
+        <w:rPr>
+          <w:rFonts w:cstheme="minorHAnsi"/>
+        </w:rPr>
+        <w:tab/>
+        <w:t>The final classification method of the four to be analyzed is the Random Forest Bagging technique. Th</w:t>
+      </w:r>
+      <w:r>
+        <w:rPr>
+          <w:rFonts w:cstheme="minorHAnsi"/>
+        </w:rPr>
+        <w:t>e bagging</w:t>
+      </w:r>
+      <w:r>
+        <w:rPr>
+          <w:rFonts w:cstheme="minorHAnsi"/>
+        </w:rPr>
+        <w:t xml:space="preserve"> method</w:t>
+      </w:r>
+      <w:r>
+        <w:rPr>
+          <w:rFonts w:cstheme="minorHAnsi"/>
+        </w:rPr>
+        <w:t xml:space="preserve"> (bootstrap aggregation)</w:t>
+      </w:r>
+      <w:r>
+        <w:rPr>
+          <w:rFonts w:cstheme="minorHAnsi"/>
+        </w:rPr>
+        <w:t xml:space="preserve"> is unique from the rest in the sense that it does not possess its own inherent learning model, but rather is comprised of many individual learners, in this case decision trees. </w:t>
+      </w:r>
+      <w:r>
+        <w:rPr>
+          <w:rFonts w:cstheme="minorHAnsi"/>
+        </w:rPr>
+        <w:t>Withi</w:t>
+      </w:r>
+      <w:r>
+        <w:rPr>
+          <w:rFonts w:cstheme="minorHAnsi"/>
+        </w:rPr>
+        <w:t>n this study, the random forest</w:t>
+      </w:r>
+      <w:r>
+        <w:rPr>
+          <w:rFonts w:cstheme="minorHAnsi"/>
+        </w:rPr>
+        <w:t xml:space="preserve"> produced the </w:t>
+      </w:r>
+      <w:r>
+        <w:rPr>
+          <w:rFonts w:cstheme="minorHAnsi"/>
+        </w:rPr>
+        <w:t xml:space="preserve">highest overall results following only slight tuning, classifying the e-mails correctly 97% of the time, and 77.87% of the patients correctly. Additionally, these models reported training times of only 2.57 seconds and 0.15 seconds respectively </w:t>
+      </w:r>
+      <w:r>
+        <w:rPr>
+          <w:rFonts w:cstheme="minorHAnsi"/>
+        </w:rPr>
+        <w:t>following tuning</w:t>
+      </w:r>
+      <w:r>
+        <w:rPr>
+          <w:rFonts w:cstheme="minorHAnsi"/>
+        </w:rPr>
+        <w:t>.</w:t>
+      </w:r>
+    </w:p>
+    <w:p>
+      <w:pPr>
+        <w:spacing w:line="360" w:lineRule="auto"/>
+        <w:ind w:firstLine="0"/>
+        <w:rPr>
+          <w:rFonts w:cstheme="minorHAnsi"/>
+        </w:rPr>
+      </w:pPr>
+      <w:r>
+        <w:rPr>
+          <w:rFonts w:cstheme="minorHAnsi"/>
+          <w:noProof/>
+        </w:rPr>
+        <w:drawing>
+          <wp:anchor distT="0" distB="0" distL="114300" distR="114300" simplePos="0" relativeHeight="251686912" behindDoc="1" locked="0" layoutInCell="1" allowOverlap="1" wp14:anchorId="5F2E37B9" wp14:editId="107017DF">
+            <wp:simplePos x="0" y="0"/>
+            <wp:positionH relativeFrom="column">
+              <wp:posOffset>1499870</wp:posOffset>
+            </wp:positionH>
+            <wp:positionV relativeFrom="paragraph">
+              <wp:posOffset>141605</wp:posOffset>
+            </wp:positionV>
+            <wp:extent cx="2887980" cy="2468880"/>
+            <wp:effectExtent l="0" t="0" r="7620" b="7620"/>
+            <wp:wrapNone/>
+            <wp:docPr id="14" name="Picture 14" descr="Chart, treemap chart&#10;&#10;Description automatically generated"/>
+            <wp:cNvGraphicFramePr>
+              <a:graphicFrameLocks xmlns:a="http://schemas.openxmlformats.org/drawingml/2006/main" noChangeAspect="1"/>
+            </wp:cNvGraphicFramePr>
+            <a:graphic xmlns:a="http://schemas.openxmlformats.org/drawingml/2006/main">
+              <a:graphicData uri="http://schemas.openxmlformats.org/drawingml/2006/picture">
+                <pic:pic xmlns:pic="http://schemas.openxmlformats.org/drawingml/2006/picture">
+                  <pic:nvPicPr>
+                    <pic:cNvPr id="14" name="Picture 14" descr="Chart, treemap chart&#10;&#10;Description automatically generated"/>
+                    <pic:cNvPicPr/>
+                  </pic:nvPicPr>
+                  <pic:blipFill rotWithShape="1">
+                    <a:blip r:embed="rId21">
+                      <a:extLst>
+                        <a:ext uri="{28A0092B-C50C-407E-A947-70E740481C1C}">
+                          <a14:useLocalDpi xmlns:a14="http://schemas.microsoft.com/office/drawing/2010/main" val="0"/>
+                        </a:ext>
+                      </a:extLst>
+                    </a:blip>
+                    <a:srcRect l="7265" t="2849" r="11753" b="4843"/>
+                    <a:stretch/>
+                  </pic:blipFill>
+                  <pic:spPr bwMode="auto">
+                    <a:xfrm>
+                      <a:off x="0" y="0"/>
+                      <a:ext cx="2887980" cy="2468880"/>
+                    </a:xfrm>
+                    <a:prstGeom prst="rect">
+                      <a:avLst/>
+                    </a:prstGeom>
+                    <a:ln>
+                      <a:noFill/>
+                    </a:ln>
+                    <a:extLst>
+                      <a:ext uri="{53640926-AAD7-44D8-BBD7-CCE9431645EC}">
+                        <a14:shadowObscured xmlns:a14="http://schemas.microsoft.com/office/drawing/2010/main"/>
+                      </a:ext>
+                    </a:extLst>
+                  </pic:spPr>
+                </pic:pic>
+              </a:graphicData>
+            </a:graphic>
+            <wp14:sizeRelH relativeFrom="margin">
+              <wp14:pctWidth>0</wp14:pctWidth>
+            </wp14:sizeRelH>
+            <wp14:sizeRelV relativeFrom="margin">
+              <wp14:pctHeight>0</wp14:pctHeight>
+            </wp14:sizeRelV>
+          </wp:anchor>
+        </w:drawing>
+      </w:r>
+    </w:p>
+    <w:p>
+      <w:pPr>
+        <w:spacing w:line="360" w:lineRule="auto"/>
+        <w:ind w:firstLine="0"/>
+        <w:rPr>
+          <w:rFonts w:cstheme="minorHAnsi"/>
+        </w:rPr>
+      </w:pPr>
+    </w:p>
+    <w:p>
+      <w:pPr>
+        <w:spacing w:line="360" w:lineRule="auto"/>
+        <w:ind w:firstLine="0"/>
+        <w:rPr>
+          <w:rFonts w:cstheme="minorHAnsi"/>
+        </w:rPr>
+      </w:pPr>
+    </w:p>
+    <w:p>
+      <w:pPr>
+        <w:spacing w:line="360" w:lineRule="auto"/>
+        <w:ind w:firstLine="0"/>
+        <w:rPr>
+          <w:rFonts w:cstheme="minorHAnsi"/>
+        </w:rPr>
+      </w:pPr>
+    </w:p>
+    <w:p>
+      <w:pPr>
+        <w:tabs>
+          <w:tab w:val="left" w:pos="3960"/>
+        </w:tabs>
+        <w:spacing w:line="360" w:lineRule="auto"/>
+        <w:ind w:firstLine="0"/>
+        <w:rPr>
+          <w:rFonts w:cstheme="minorHAnsi"/>
+        </w:rPr>
+      </w:pPr>
+      <w:r>
+        <w:rPr>
+          <w:rFonts w:cstheme="minorHAnsi"/>
+        </w:rPr>
+        <w:tab/>
+      </w:r>
+    </w:p>
+    <w:p>
+      <w:pPr>
+        <w:spacing w:line="360" w:lineRule="auto"/>
+        <w:ind w:firstLine="0"/>
+        <w:rPr>
+          <w:rFonts w:cstheme="minorHAnsi"/>
+        </w:rPr>
+      </w:pPr>
+    </w:p>
+    <w:p>
+      <w:pPr>
+        <w:spacing w:line="360" w:lineRule="auto"/>
+        <w:ind w:firstLine="0"/>
+        <w:rPr>
+          <w:rFonts w:cstheme="minorHAnsi"/>
+        </w:rPr>
+      </w:pPr>
+    </w:p>
+    <w:p>
+      <w:pPr>
+        <w:spacing w:line="360" w:lineRule="auto"/>
+        <w:ind w:firstLine="0"/>
+        <w:rPr>
+          <w:rFonts w:cstheme="minorHAnsi"/>
+        </w:rPr>
+      </w:pPr>
+      <w:r>
+        <w:rPr>
+          <w:noProof/>
+        </w:rPr>
+        <mc:AlternateContent>
+          <mc:Choice Requires="wps">
+            <w:drawing>
+              <wp:anchor distT="0" distB="0" distL="114300" distR="114300" simplePos="0" relativeHeight="251705344" behindDoc="1" locked="0" layoutInCell="1" allowOverlap="1" wp14:anchorId="46FDDDC3" wp14:editId="0FC369CC">
+                <wp:simplePos x="0" y="0"/>
+                <wp:positionH relativeFrom="column">
+                  <wp:posOffset>655320</wp:posOffset>
+                </wp:positionH>
+                <wp:positionV relativeFrom="paragraph">
+                  <wp:posOffset>989965</wp:posOffset>
+                </wp:positionV>
+                <wp:extent cx="4594860" cy="205740"/>
+                <wp:effectExtent l="0" t="0" r="0" b="3810"/>
+                <wp:wrapNone/>
+                <wp:docPr id="30" name="Text Box 30"/>
+                <wp:cNvGraphicFramePr/>
+                <a:graphic xmlns:a="http://schemas.openxmlformats.org/drawingml/2006/main">
+                  <a:graphicData uri="http://schemas.microsoft.com/office/word/2010/wordprocessingShape">
+                    <wps:wsp>
+                      <wps:cNvSpPr txBox="1"/>
+                      <wps:spPr>
+                        <a:xfrm>
+                          <a:off x="0" y="0"/>
+                          <a:ext cx="4594860" cy="205740"/>
+                        </a:xfrm>
+                        <a:prstGeom prst="rect">
+                          <a:avLst/>
+                        </a:prstGeom>
+                        <a:solidFill>
+                          <a:prstClr val="white"/>
+                        </a:solidFill>
+                        <a:ln>
+                          <a:noFill/>
+                        </a:ln>
+                      </wps:spPr>
+                      <wps:txbx>
+                        <w:txbxContent>
+                          <w:p>
+                            <w:pPr>
+                              <w:pStyle w:val="Caption"/>
+                              <w:jc w:val="center"/>
+                              <w:rPr>
+                                <w:i w:val="0"/>
+                              </w:rPr>
+                            </w:pPr>
+                            <w:r>
+                              <w:rPr>
+                                <w:b/>
+                                <w:bCs/>
+                              </w:rPr>
+                              <w:t>Figure 5.1</w:t>
+                            </w:r>
+                            <w:r>
+                              <w:rPr>
+                                <w:i w:val="0"/>
+                              </w:rPr>
+                              <w:t>: Random Forest E-Mails – Confusion Matrix</w:t>
+                            </w:r>
+                          </w:p>
+                        </w:txbxContent>
+                      </wps:txbx>
+                      <wps:bodyPr rot="0" spcFirstLastPara="0" vertOverflow="overflow" horzOverflow="overflow" vert="horz" wrap="square" lIns="0" tIns="0" rIns="0" bIns="0" numCol="1" spcCol="0" rtlCol="0" fromWordArt="0" anchor="t" anchorCtr="0" forceAA="0" compatLnSpc="1">
+                        <a:prstTxWarp prst="textNoShape">
+                          <a:avLst/>
+                        </a:prstTxWarp>
+                        <a:noAutofit/>
+                      </wps:bodyPr>
+                    </wps:wsp>
+                  </a:graphicData>
+                </a:graphic>
+                <wp14:sizeRelH relativeFrom="margin">
+                  <wp14:pctWidth>0</wp14:pctWidth>
+                </wp14:sizeRelH>
+                <wp14:sizeRelV relativeFrom="margin">
+                  <wp14:pctHeight>0</wp14:pctHeight>
+                </wp14:sizeRelV>
+              </wp:anchor>
+            </w:drawing>
+          </mc:Choice>
+          <mc:Fallback>
+            <w:pict>
+              <v:shape w14:anchorId="46FDDDC3" id="Text Box 30" o:spid="_x0000_s1037" type="#_x0000_t202" style="position:absolute;margin-left:51.6pt;margin-top:77.95pt;width:361.8pt;height:16.2pt;z-index:-251611136;visibility:visible;mso-wrap-style:square;mso-width-percent:0;mso-height-percent:0;mso-wrap-distance-left:9pt;mso-wrap-distance-top:0;mso-wrap-distance-right:9pt;mso-wrap-distance-bottom:0;mso-position-horizontal:absolute;mso-position-horizontal-relative:text;mso-position-vertical:absolute;mso-position-vertical-relative:text;mso-width-percent:0;mso-height-percent:0;mso-width-relative:margin;mso-height-relative:margin;v-text-anchor:top" o:gfxdata="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" stroked="f">
+                <v:textbox inset="0,0,0,0">
+                  <w:txbxContent>
+                    <w:p>
+                      <w:pPr>
+                        <w:pStyle w:val="Caption"/>
+                        <w:jc w:val="center"/>
+                        <w:rPr>
+                          <w:i w:val="0"/>
+                        </w:rPr>
+                      </w:pPr>
+                      <w:r>
+                        <w:rPr>
+                          <w:b/>
+                          <w:bCs/>
+                        </w:rPr>
+                        <w:t>Figure 5.1</w:t>
+                      </w:r>
+                      <w:r>
+                        <w:rPr>
+                          <w:i w:val="0"/>
+                        </w:rPr>
+                        <w:t>: Random Forest E-Mails – Confusion Matrix</w:t>
+                      </w:r>
+                    </w:p>
+                  </w:txbxContent>
+                </v:textbox>
+              </v:shape>
+            </w:pict>
+          </mc:Fallback>
+        </mc:AlternateContent>
+      </w:r>
+    </w:p>
+    <w:p>
+      <w:pPr>
+        <w:spacing w:line="360" w:lineRule="auto"/>
+        <w:ind w:firstLine="0"/>
+        <w:rPr>
+          <w:rFonts w:cstheme="minorHAnsi"/>
+        </w:rPr>
+      </w:pPr>
+      <w:r>
+        <w:rPr>
+          <w:rFonts w:cstheme="minorHAnsi"/>
+          <w:noProof/>
+        </w:rPr>
+        <w:lastRenderedPageBreak/>
+        <w:drawing>
+          <wp:anchor distT="0" distB="0" distL="114300" distR="114300" simplePos="0" relativeHeight="251693056" behindDoc="1" locked="0" layoutInCell="1" allowOverlap="1" wp14:anchorId="3F6A7C30" wp14:editId="1D0B2E57">
+            <wp:simplePos x="0" y="0"/>
+            <wp:positionH relativeFrom="column">
+              <wp:posOffset>1600200</wp:posOffset>
+            </wp:positionH>
+            <wp:positionV relativeFrom="paragraph">
+              <wp:posOffset>3752215</wp:posOffset>
+            </wp:positionV>
+            <wp:extent cx="2882265" cy="2308681"/>
+            <wp:effectExtent l="0" t="0" r="0" b="0"/>
+            <wp:wrapNone/>
+            <wp:docPr id="24" name="Picture 24" descr="Chart, treemap chart&#10;&#10;Description automatically generated"/>
+            <wp:cNvGraphicFramePr>
+              <a:graphicFrameLocks xmlns:a="http://schemas.openxmlformats.org/drawingml/2006/main" noChangeAspect="1"/>
+            </wp:cNvGraphicFramePr>
+            <a:graphic xmlns:a="http://schemas.openxmlformats.org/drawingml/2006/main">
+              <a:graphicData uri="http://schemas.openxmlformats.org/drawingml/2006/picture">
+                <pic:pic xmlns:pic="http://schemas.openxmlformats.org/drawingml/2006/picture">
+                  <pic:nvPicPr>
+                    <pic:cNvPr id="24" name="Picture 24" descr="Chart, treemap chart&#10;&#10;Description automatically generated"/>
+                    <pic:cNvPicPr/>
+                  </pic:nvPicPr>
+                  <pic:blipFill rotWithShape="1">
+                    <a:blip r:embed="rId22">
+                      <a:extLst>
+                        <a:ext uri="{28A0092B-C50C-407E-A947-70E740481C1C}">
+                          <a14:useLocalDpi xmlns:a14="http://schemas.microsoft.com/office/drawing/2010/main" val="0"/>
+                        </a:ext>
+                      </a:extLst>
+                    </a:blip>
+                    <a:srcRect l="8333" t="5129" r="12309" b="5641"/>
+                    <a:stretch/>
+                  </pic:blipFill>
+                  <pic:spPr bwMode="auto">
+                    <a:xfrm>
+                      <a:off x="0" y="0"/>
+                      <a:ext cx="2882265" cy="2308681"/>
+                    </a:xfrm>
+                    <a:prstGeom prst="rect">
+                      <a:avLst/>
+                    </a:prstGeom>
+                    <a:ln>
+                      <a:noFill/>
+                    </a:ln>
+                    <a:extLst>
+                      <a:ext uri="{53640926-AAD7-44D8-BBD7-CCE9431645EC}">
+                        <a14:shadowObscured xmlns:a14="http://schemas.microsoft.com/office/drawing/2010/main"/>
+                      </a:ext>
+                    </a:extLst>
+                  </pic:spPr>
+                </pic:pic>
+              </a:graphicData>
+            </a:graphic>
+            <wp14:sizeRelV relativeFrom="margin">
+              <wp14:pctHeight>0</wp14:pctHeight>
+            </wp14:sizeRelV>
+          </wp:anchor>
+        </w:drawing>
+      </w:r>
+      <w:r>
+        <w:rPr>
+          <w:rFonts w:cstheme="minorHAnsi"/>
+        </w:rPr>
+        <w:tab/>
+        <w:t>As for the tuning itself, the</w:t>
+      </w:r>
+      <w:r>
+        <w:rPr>
+          <w:rFonts w:cstheme="minorHAnsi"/>
+        </w:rPr>
+        <w:t xml:space="preserve"> general</w:t>
+      </w:r>
+      <w:r>
+        <w:rPr>
+          <w:rFonts w:cstheme="minorHAnsi"/>
+        </w:rPr>
+        <w:t xml:space="preserve"> idea of bagging using a random forest is to cut down the </w:t>
+      </w:r>
+      <w:proofErr w:type="gramStart"/>
+      <w:r>
+        <w:rPr>
+          <w:rFonts w:cstheme="minorHAnsi"/>
+        </w:rPr>
+        <w:t>amount</w:t>
+      </w:r>
+      <w:proofErr w:type="gramEnd"/>
+      <w:r>
+        <w:rPr>
+          <w:rFonts w:cstheme="minorHAnsi"/>
+        </w:rPr>
+        <w:t xml:space="preserve"> of features considered in each tree to only a small, random subset of the features which are available</w:t>
+      </w:r>
+      <w:r>
+        <w:rPr>
+          <w:rFonts w:cstheme="minorHAnsi"/>
+        </w:rPr>
+        <w:t>;</w:t>
+      </w:r>
+      <w:r>
+        <w:rPr>
+          <w:rFonts w:cstheme="minorHAnsi"/>
+        </w:rPr>
+        <w:t xml:space="preserve"> </w:t>
+      </w:r>
+      <w:r>
+        <w:rPr>
+          <w:rFonts w:cstheme="minorHAnsi"/>
+        </w:rPr>
+        <w:t>h</w:t>
+      </w:r>
+      <w:r>
+        <w:rPr>
+          <w:rFonts w:cstheme="minorHAnsi"/>
+        </w:rPr>
+        <w:t>ence the name.</w:t>
+      </w:r>
+      <w:r>
+        <w:rPr>
+          <w:rFonts w:cstheme="minorHAnsi"/>
+        </w:rPr>
+        <w:t xml:space="preserve"> However, in the coding portion for these problems, this method did not produce better results than full-feature consideration. In the case of the e-mail classifier, the parameters given followed exactly that of the individual e-mail decision tree. Upon attempting to </w:t>
+      </w:r>
+      <w:r>
+        <w:rPr>
+          <w:rFonts w:cstheme="minorHAnsi"/>
+        </w:rPr>
+        <w:t xml:space="preserve">further </w:t>
+      </w:r>
+      <w:r>
+        <w:rPr>
+          <w:rFonts w:cstheme="minorHAnsi"/>
+        </w:rPr>
+        <w:t xml:space="preserve">reduce the feature pool and sample size, the </w:t>
+      </w:r>
+      <w:r>
+        <w:rPr>
+          <w:rFonts w:cstheme="minorHAnsi"/>
+        </w:rPr>
+        <w:t xml:space="preserve">classifier’s </w:t>
+      </w:r>
+      <w:r>
+        <w:rPr>
+          <w:rFonts w:cstheme="minorHAnsi"/>
+        </w:rPr>
+        <w:t xml:space="preserve">test results only went down each time. This is explainable though, due to the already </w:t>
+      </w:r>
+      <w:proofErr w:type="gramStart"/>
+      <w:r>
+        <w:rPr>
+          <w:rFonts w:cstheme="minorHAnsi"/>
+        </w:rPr>
+        <w:t>high test</w:t>
+      </w:r>
+      <w:proofErr w:type="gramEnd"/>
+      <w:r>
+        <w:rPr>
+          <w:rFonts w:cstheme="minorHAnsi"/>
+        </w:rPr>
+        <w:t xml:space="preserve"> accuracy of 97.00%. </w:t>
+      </w:r>
+      <w:r>
+        <w:rPr>
+          <w:rFonts w:cstheme="minorHAnsi"/>
+        </w:rPr>
+        <w:t xml:space="preserve">As for the patients, the same was true. However, even the parameters used on the diabetes.csv decision tree did not improve this random forest, but rather harmed its accuracy. </w:t>
+      </w:r>
+      <w:r>
+        <w:rPr>
+          <w:rFonts w:cstheme="minorHAnsi"/>
+        </w:rPr>
+        <w:tab/>
+      </w:r>
+      <w:r>
+        <w:rPr>
+          <w:rFonts w:cstheme="minorHAnsi"/>
+        </w:rPr>
+        <w:t>This was the only learner of the 8 total to report its best results in its base state, only requiring the random generation to be made constant for consistent results. My theory behind this is that since diabetes.csv is missing so much data</w:t>
+      </w:r>
+      <w:r>
+        <w:rPr>
+          <w:rFonts w:cstheme="minorHAnsi"/>
+        </w:rPr>
+        <w:t xml:space="preserve"> and is already comparably small</w:t>
+      </w:r>
+      <w:r>
+        <w:rPr>
+          <w:rFonts w:cstheme="minorHAnsi"/>
+        </w:rPr>
+        <w:t xml:space="preserve">, removing features and tree branches would only serve to </w:t>
+      </w:r>
+      <w:r>
+        <w:rPr>
+          <w:rFonts w:cstheme="minorHAnsi"/>
+        </w:rPr>
+        <w:t>widen the data gap, thus reducing random forest accuracy.</w:t>
+      </w:r>
+      <w:r>
+        <w:rPr>
+          <w:rFonts w:cstheme="minorHAnsi"/>
+        </w:rPr>
+        <w:t xml:space="preserve"> Lastly, each random forest had 100% training scores, yet still proved relatively effective.</w:t>
+      </w:r>
+    </w:p>
+    <w:p>
+      <w:pPr>
+        <w:spacing w:line="360" w:lineRule="auto"/>
+        <w:ind w:firstLine="0"/>
+        <w:rPr>
+          <w:rFonts w:cstheme="minorHAnsi"/>
+        </w:rPr>
+      </w:pPr>
+    </w:p>
+    <w:p>
+      <w:pPr>
+        <w:spacing w:line="360" w:lineRule="auto"/>
+        <w:ind w:firstLine="0"/>
+        <w:rPr>
+          <w:rFonts w:cstheme="minorHAnsi"/>
+        </w:rPr>
+      </w:pPr>
+    </w:p>
+    <w:p>
+      <w:pPr>
+        <w:spacing w:line="360" w:lineRule="auto"/>
+        <w:ind w:firstLine="0"/>
+        <w:rPr>
+          <w:rFonts w:cstheme="minorHAnsi"/>
+        </w:rPr>
+      </w:pPr>
+    </w:p>
+    <w:p>
+      <w:pPr>
+        <w:spacing w:line="360" w:lineRule="auto"/>
+        <w:ind w:firstLine="0"/>
+        <w:rPr>
+          <w:rFonts w:cstheme="minorHAnsi"/>
+        </w:rPr>
+      </w:pPr>
+    </w:p>
+    <w:p>
+      <w:pPr>
+        <w:spacing w:line="360" w:lineRule="auto"/>
+        <w:ind w:firstLine="0"/>
+        <w:rPr>
+          <w:rFonts w:cstheme="minorHAnsi"/>
+        </w:rPr>
+      </w:pPr>
+    </w:p>
+    <w:p>
+      <w:pPr>
+        <w:spacing w:line="360" w:lineRule="auto"/>
+        <w:ind w:firstLine="0"/>
+        <w:rPr>
+          <w:rFonts w:cstheme="minorHAnsi"/>
+        </w:rPr>
+      </w:pPr>
+    </w:p>
+    <w:p>
+      <w:pPr>
+        <w:spacing w:line="360" w:lineRule="auto"/>
+        <w:ind w:firstLine="0"/>
+        <w:rPr>
+          <w:rFonts w:cstheme="minorHAnsi"/>
+        </w:rPr>
+      </w:pPr>
+    </w:p>
+    <w:p>
+      <w:pPr>
+        <w:spacing w:line="360" w:lineRule="auto"/>
+        <w:ind w:firstLine="0"/>
+        <w:rPr>
+          <w:rFonts w:cstheme="minorHAnsi"/>
+        </w:rPr>
+      </w:pPr>
+    </w:p>
+    <w:p>
+      <w:pPr>
+        <w:spacing w:line="360" w:lineRule="auto"/>
+        <w:ind w:firstLine="0"/>
+        <w:rPr>
+          <w:rFonts w:cstheme="minorHAnsi"/>
+        </w:rPr>
+      </w:pPr>
+      <w:r>
+        <w:rPr>
+          <w:noProof/>
+        </w:rPr>
+        <mc:AlternateContent>
+          <mc:Choice Requires="wps">
+            <w:drawing>
+              <wp:anchor distT="0" distB="0" distL="114300" distR="114300" simplePos="0" relativeHeight="251707392" behindDoc="1" locked="0" layoutInCell="1" allowOverlap="1" wp14:anchorId="24BD0DA0" wp14:editId="5D15D6BA">
+                <wp:simplePos x="0" y="0"/>
+                <wp:positionH relativeFrom="column">
+                  <wp:posOffset>701040</wp:posOffset>
+                </wp:positionH>
+                <wp:positionV relativeFrom="paragraph">
+                  <wp:posOffset>12065</wp:posOffset>
+                </wp:positionV>
+                <wp:extent cx="4594860" cy="160020"/>
+                <wp:effectExtent l="0" t="0" r="0" b="0"/>
+                <wp:wrapNone/>
+                <wp:docPr id="31" name="Text Box 31"/>
+                <wp:cNvGraphicFramePr/>
+                <a:graphic xmlns:a="http://schemas.openxmlformats.org/drawingml/2006/main">
+                  <a:graphicData uri="http://schemas.microsoft.com/office/word/2010/wordprocessingShape">
+                    <wps:wsp>
+                      <wps:cNvSpPr txBox="1"/>
+                      <wps:spPr>
+                        <a:xfrm>
+                          <a:off x="0" y="0"/>
+                          <a:ext cx="4594860" cy="160020"/>
+                        </a:xfrm>
+                        <a:prstGeom prst="rect">
+                          <a:avLst/>
+                        </a:prstGeom>
+                        <a:solidFill>
+                          <a:prstClr val="white"/>
+                        </a:solidFill>
+                        <a:ln>
+                          <a:noFill/>
+                        </a:ln>
+                      </wps:spPr>
+                      <wps:txbx>
+                        <w:txbxContent>
+                          <w:p>
+                            <w:pPr>
+                              <w:pStyle w:val="Caption"/>
+                              <w:jc w:val="center"/>
+                              <w:rPr>
+                                <w:i w:val="0"/>
+                              </w:rPr>
+                            </w:pPr>
+                            <w:r>
+                              <w:rPr>
+                                <w:b/>
+                                <w:bCs/>
+                              </w:rPr>
+                              <w:t>Figure 5.1</w:t>
+                            </w:r>
+                            <w:r>
+                              <w:rPr>
+                                <w:i w:val="0"/>
+                              </w:rPr>
+                              <w:t>: Random Forest</w:t>
+                            </w:r>
+                            <w:r>
+                              <w:rPr>
+                                <w:i w:val="0"/>
+                              </w:rPr>
+                              <w:t xml:space="preserve"> Patients</w:t>
+                            </w:r>
+                            <w:r>
+                              <w:rPr>
+                                <w:i w:val="0"/>
+                              </w:rPr>
+                              <w:t xml:space="preserve"> – Confusion Matrix</w:t>
+                            </w:r>
+                          </w:p>
+                        </w:txbxContent>
+                      </wps:txbx>
+                      <wps:bodyPr rot="0" spcFirstLastPara="0" vertOverflow="overflow" horzOverflow="overflow" vert="horz" wrap="square" lIns="0" tIns="0" rIns="0" bIns="0" numCol="1" spcCol="0" rtlCol="0" fromWordArt="0" anchor="t" anchorCtr="0" forceAA="0" compatLnSpc="1">
+                        <a:prstTxWarp prst="textNoShape">
+                          <a:avLst/>
+                        </a:prstTxWarp>
+                        <a:noAutofit/>
+                      </wps:bodyPr>
+                    </wps:wsp>
+                  </a:graphicData>
+                </a:graphic>
+                <wp14:sizeRelH relativeFrom="margin">
+                  <wp14:pctWidth>0</wp14:pctWidth>
+                </wp14:sizeRelH>
+                <wp14:sizeRelV relativeFrom="margin">
+                  <wp14:pctHeight>0</wp14:pctHeight>
+                </wp14:sizeRelV>
+              </wp:anchor>
+            </w:drawing>
+          </mc:Choice>
+          <mc:Fallback>
+            <w:pict>
+              <v:shape w14:anchorId="24BD0DA0" id="Text Box 31" o:spid="_x0000_s1038" type="#_x0000_t202" style="position:absolute;margin-left:55.2pt;margin-top:.95pt;width:361.8pt;height:12.6pt;z-index:-251609088;visibility:visible;mso-wrap-style:square;mso-width-percent:0;mso-height-percent:0;mso-wrap-distance-left:9pt;mso-wrap-distance-top:0;mso-wrap-distance-right:9pt;mso-wrap-distance-bottom:0;mso-position-horizontal:absolute;mso-position-horizontal-relative:text;mso-position-vertical:absolute;mso-position-vertical-relative:text;mso-width-percent:0;mso-height-percent:0;mso-width-relative:margin;mso-height-relative:margin;v-text-anchor:top" o:gfxdata="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" stroked="f">
+                <v:textbox inset="0,0,0,0">
+                  <w:txbxContent>
+                    <w:p>
+                      <w:pPr>
+                        <w:pStyle w:val="Caption"/>
+                        <w:jc w:val="center"/>
+                        <w:rPr>
+                          <w:i w:val="0"/>
+                        </w:rPr>
+                      </w:pPr>
+                      <w:r>
+                        <w:rPr>
+                          <w:b/>
+                          <w:bCs/>
+                        </w:rPr>
+                        <w:t>Figure 5.1</w:t>
+                      </w:r>
+                      <w:r>
+                        <w:rPr>
+                          <w:i w:val="0"/>
+                        </w:rPr>
+                        <w:t>: Random Forest</w:t>
+                      </w:r>
+                      <w:r>
+                        <w:rPr>
+                          <w:i w:val="0"/>
+                        </w:rPr>
+                        <w:t xml:space="preserve"> Patients</w:t>
+                      </w:r>
+                      <w:r>
+                        <w:rPr>
+                          <w:i w:val="0"/>
+                        </w:rPr>
+                        <w:t xml:space="preserve"> – Confusion Matrix</w:t>
+                      </w:r>
+                    </w:p>
+                  </w:txbxContent>
+                </v:textbox>
+              </v:shape>
+            </w:pict>
+          </mc:Fallback>
+        </mc:AlternateContent>
+      </w:r>
+    </w:p>
+    <w:p>
+      <w:pPr>
+        <w:spacing w:line="360" w:lineRule="auto"/>
+        <w:ind w:firstLine="0"/>
+        <w:rPr>
+          <w:rFonts w:cstheme="minorHAnsi"/>
+          <w:b/>
+          <w:bCs/>
+        </w:rPr>
+      </w:pPr>
+      <w:r>
+        <w:rPr>
+          <w:rFonts w:cstheme="minorHAnsi"/>
+          <w:b/>
+          <w:bCs/>
+          <w:u w:val="single"/>
+        </w:rPr>
+        <w:t>Conclusions</w:t>
+      </w:r>
+      <w:r>
+        <w:rPr>
+          <w:rFonts w:cstheme="minorHAnsi"/>
+          <w:b/>
+          <w:bCs/>
+        </w:rPr>
+        <w:t xml:space="preserve">: </w:t>
+      </w:r>
+    </w:p>
+    <w:p>
+      <w:pPr>
+        <w:spacing w:line="360" w:lineRule="auto"/>
+        <w:ind w:firstLine="0"/>
+        <w:rPr>
+          <w:rFonts w:cstheme="minorHAnsi"/>
+        </w:rPr>
+      </w:pPr>
+      <w:r>
+        <w:rPr>
+          <w:rFonts w:cstheme="minorHAnsi"/>
+          <w:noProof/>
+        </w:rPr>
+        <w:drawing>
+          <wp:anchor distT="0" distB="0" distL="114300" distR="114300" simplePos="0" relativeHeight="251697152" behindDoc="1" locked="0" layoutInCell="1" allowOverlap="1" wp14:anchorId="6BC95ACC" wp14:editId="5E750603">
+            <wp:simplePos x="0" y="0"/>
+            <wp:positionH relativeFrom="column">
+              <wp:posOffset>3307080</wp:posOffset>
+            </wp:positionH>
+            <wp:positionV relativeFrom="paragraph">
+              <wp:posOffset>781685</wp:posOffset>
+            </wp:positionV>
+            <wp:extent cx="2506980" cy="1546764"/>
+            <wp:effectExtent l="0" t="0" r="7620" b="0"/>
+            <wp:wrapNone/>
+            <wp:docPr id="26" name="Picture 26"/>
+            <wp:cNvGraphicFramePr>
+              <a:graphicFrameLocks xmlns:a="http://schemas.openxmlformats.org/drawingml/2006/main" noChangeAspect="1"/>
+            </wp:cNvGraphicFramePr>
+            <a:graphic xmlns:a="http://schemas.openxmlformats.org/drawingml/2006/main">
+              <a:graphicData uri="http://schemas.openxmlformats.org/drawingml/2006/picture">
+                <pic:pic xmlns:pic="http://schemas.openxmlformats.org/drawingml/2006/picture">
+                  <pic:nvPicPr>
+                    <pic:cNvPr id="26" name="Picture 26"/>
+                    <pic:cNvPicPr/>
+                  </pic:nvPicPr>
+                  <pic:blipFill rotWithShape="1">
+                    <a:blip r:embed="rId23" cstate="print">
+                      <a:extLst>
+                        <a:ext uri="{28A0092B-C50C-407E-A947-70E740481C1C}">
+                          <a14:useLocalDpi xmlns:a14="http://schemas.microsoft.com/office/drawing/2010/main" val="0"/>
+                        </a:ext>
+                      </a:extLst>
+                    </a:blip>
+                    <a:srcRect l="5138" t="4051" r="5882" b="4541"/>
+                    <a:stretch/>
+                  </pic:blipFill>
+                  <pic:spPr bwMode="auto">
+                    <a:xfrm>
+                      <a:off x="0" y="0"/>
+                      <a:ext cx="2506980" cy="1546764"/>
+                    </a:xfrm>
+                    <a:prstGeom prst="rect">
+                      <a:avLst/>
+                    </a:prstGeom>
+                    <a:ln>
+                      <a:noFill/>
+                    </a:ln>
+                    <a:extLst>
+                      <a:ext uri="{53640926-AAD7-44D8-BBD7-CCE9431645EC}">
+                        <a14:shadowObscured xmlns:a14="http://schemas.microsoft.com/office/drawing/2010/main"/>
+                      </a:ext>
+                    </a:extLst>
+                  </pic:spPr>
+                </pic:pic>
+              </a:graphicData>
+            </a:graphic>
+            <wp14:sizeRelH relativeFrom="margin">
+              <wp14:pctWidth>0</wp14:pctWidth>
+            </wp14:sizeRelH>
+            <wp14:sizeRelV relativeFrom="margin">
+              <wp14:pctHeight>0</wp14:pctHeight>
+            </wp14:sizeRelV>
+          </wp:anchor>
+        </w:drawing>
+      </w:r>
+      <w:r>
+        <w:rPr>
+          <w:rFonts w:cstheme="minorHAnsi"/>
+          <w:b/>
+          <w:bCs/>
+        </w:rPr>
+        <w:tab/>
+      </w:r>
+      <w:r>
+        <w:rPr>
+          <w:rFonts w:cstheme="minorHAnsi"/>
+        </w:rPr>
+        <w:t xml:space="preserve">In brief, this study showcased the usefulness of having large datasets for machine </w:t>
+      </w:r>
+      <w:proofErr w:type="gramStart"/>
+      <w:r>
+        <w:rPr>
+          <w:rFonts w:cstheme="minorHAnsi"/>
+        </w:rPr>
+        <w:t>learning, and</w:t>
+      </w:r>
+      <w:proofErr w:type="gramEnd"/>
+      <w:r>
+        <w:rPr>
+          <w:rFonts w:cstheme="minorHAnsi"/>
+        </w:rPr>
+        <w:t xml:space="preserve"> demonstrated the differences in technique and results between the four supervised learning techniques. Below are the marked improvements of each learner following tuning.</w:t>
+      </w:r>
+    </w:p>
+    <w:p>
+      <w:pPr>
+        <w:spacing w:line="360" w:lineRule="auto"/>
+        <w:ind w:firstLine="0"/>
+        <w:rPr>
+          <w:rFonts w:cstheme="minorHAnsi"/>
+          <w:noProof/>
+        </w:rPr>
+      </w:pPr>
+      <w:r>
+        <w:rPr>
+          <w:rFonts w:cstheme="minorHAnsi"/>
+          <w:noProof/>
+        </w:rPr>
+        <w:drawing>
+          <wp:anchor distT="0" distB="0" distL="114300" distR="114300" simplePos="0" relativeHeight="251688960" behindDoc="1" locked="0" layoutInCell="1" allowOverlap="1" wp14:anchorId="623499BA" wp14:editId="7150B30D">
+            <wp:simplePos x="0" y="0"/>
+            <wp:positionH relativeFrom="column">
+              <wp:posOffset>266700</wp:posOffset>
+            </wp:positionH>
+            <wp:positionV relativeFrom="paragraph">
+              <wp:posOffset>17780</wp:posOffset>
+            </wp:positionV>
+            <wp:extent cx="2316480" cy="1525313"/>
+            <wp:effectExtent l="0" t="0" r="7620" b="0"/>
+            <wp:wrapNone/>
+            <wp:docPr id="21" name="Picture 21" descr="Chart, bar chart&#10;&#10;Description automatically generated"/>
+            <wp:cNvGraphicFramePr>
+              <a:graphicFrameLocks xmlns:a="http://schemas.openxmlformats.org/drawingml/2006/main" noChangeAspect="1"/>
+            </wp:cNvGraphicFramePr>
+            <a:graphic xmlns:a="http://schemas.openxmlformats.org/drawingml/2006/main">
+              <a:graphicData uri="http://schemas.openxmlformats.org/drawingml/2006/picture">
+                <pic:pic xmlns:pic="http://schemas.openxmlformats.org/drawingml/2006/picture">
+                  <pic:nvPicPr>
+                    <pic:cNvPr id="21" name="Picture 21" descr="Chart, bar chart&#10;&#10;Description automatically generated"/>
+                    <pic:cNvPicPr/>
+                  </pic:nvPicPr>
+                  <pic:blipFill rotWithShape="1">
+                    <a:blip r:embed="rId24" cstate="print">
+                      <a:extLst>
+                        <a:ext uri="{28A0092B-C50C-407E-A947-70E740481C1C}">
+                          <a14:useLocalDpi xmlns:a14="http://schemas.microsoft.com/office/drawing/2010/main" val="0"/>
+                        </a:ext>
+                      </a:extLst>
+                    </a:blip>
+                    <a:srcRect l="5347" t="4660" r="11904" b="4695"/>
+                    <a:stretch/>
+                  </pic:blipFill>
+                  <pic:spPr bwMode="auto">
+                    <a:xfrm>
+                      <a:off x="0" y="0"/>
+                      <a:ext cx="2316480" cy="1525313"/>
+                    </a:xfrm>
+                    <a:prstGeom prst="rect">
+                      <a:avLst/>
+                    </a:prstGeom>
+                    <a:ln>
+                      <a:noFill/>
+                    </a:ln>
+                    <a:extLst>
+                      <a:ext uri="{53640926-AAD7-44D8-BBD7-CCE9431645EC}">
+                        <a14:shadowObscured xmlns:a14="http://schemas.microsoft.com/office/drawing/2010/main"/>
+                      </a:ext>
+                    </a:extLst>
+                  </pic:spPr>
+                </pic:pic>
+              </a:graphicData>
+            </a:graphic>
+            <wp14:sizeRelH relativeFrom="margin">
+              <wp14:pctWidth>0</wp14:pctWidth>
+            </wp14:sizeRelH>
+            <wp14:sizeRelV relativeFrom="margin">
+              <wp14:pctHeight>0</wp14:pctHeight>
+            </wp14:sizeRelV>
+          </wp:anchor>
+        </w:drawing>
+      </w:r>
     </w:p>
     <w:p>
       <w:pPr>
@@ -5770,8 +9063,8 @@
       </w:pPr>
     </w:p>
     <w:sectPr>
-      <w:headerReference w:type="default" r:id="rId17"/>
-      <w:headerReference w:type="first" r:id="rId18"/>
+      <w:headerReference w:type="default" r:id="rId25"/>
+      <w:headerReference w:type="first" r:id="rId26"/>
       <w:pgSz w:w="12240" w:h="15840"/>
       <w:pgMar w:top="1440" w:right="1440" w:bottom="1440" w:left="1440" w:header="720" w:footer="720" w:gutter="0"/>
       <w:cols w:space="720"/>
@@ -9193,11 +12486,13 @@
     <w:rsidRoot w:val="00276130"/>
     <w:rsid w:val="00276130"/>
     <w:rsid w:val="00293C70"/>
+    <w:rsid w:val="002B50F9"/>
     <w:rsid w:val="00377078"/>
     <w:rsid w:val="0055497B"/>
     <w:rsid w:val="007F4B8F"/>
     <w:rsid w:val="00B72F0D"/>
     <w:rsid w:val="00D619DB"/>
+    <w:rsid w:val="00F90D0B"/>
   </w:rsids>
   <m:mathPr>
     <m:mathFont m:val="Cambria Math"/>

</xml_diff>